<commit_message>
Update report according to test
</commit_message>
<xml_diff>
--- a/Lab3/Lab3_ECE5650_WireShark_Intro_Tasnim_Lin_Report.docx
+++ b/Lab3/Lab3_ECE5650_WireShark_Intro_Tasnim_Lin_Report.docx
@@ -169,6 +169,7 @@
         </w:rPr>
         <w:t xml:space="preserve">Anika </w:t>
       </w:r>
+      <w:proofErr w:type="spellStart"/>
       <w:r>
         <w:rPr>
           <w:rFonts w:asciiTheme="majorBidi" w:hAnsiTheme="majorBidi" w:cstheme="majorBidi"/>
@@ -179,6 +180,7 @@
         </w:rPr>
         <w:t>Tasnim</w:t>
       </w:r>
+      <w:proofErr w:type="spellEnd"/>
       <w:r>
         <w:rPr>
           <w:rFonts w:asciiTheme="majorBidi" w:hAnsiTheme="majorBidi" w:cstheme="majorBidi"/>
@@ -201,23 +203,141 @@
     </w:p>
     <w:p>
       <w:pPr>
+        <w:pStyle w:val="Default"/>
+        <w:numPr>
+          <w:ilvl w:val="0"/>
+          <w:numId w:val="3"/>
+        </w:numPr>
+      </w:pPr>
+      <w:r>
+        <w:t xml:space="preserve">Start my web browser </w:t>
+      </w:r>
+    </w:p>
+    <w:p>
+      <w:pPr>
+        <w:pStyle w:val="Default"/>
+        <w:ind w:left="720"/>
+      </w:pPr>
+      <w:r>
+        <w:rPr>
+          <w:noProof/>
+        </w:rPr>
+        <w:drawing>
+          <wp:inline distT="0" distB="0" distL="0" distR="0" wp14:anchorId="353B4D1C" wp14:editId="42791610">
+            <wp:extent cx="5943600" cy="3784600"/>
+            <wp:effectExtent l="0" t="0" r="0" b="6350"/>
+            <wp:docPr id="5" name="Picture 5"/>
+            <wp:cNvGraphicFramePr>
+              <a:graphicFrameLocks xmlns:a="http://schemas.openxmlformats.org/drawingml/2006/main" noChangeAspect="1"/>
+            </wp:cNvGraphicFramePr>
+            <a:graphic xmlns:a="http://schemas.openxmlformats.org/drawingml/2006/main">
+              <a:graphicData uri="http://schemas.openxmlformats.org/drawingml/2006/picture">
+                <pic:pic xmlns:pic="http://schemas.openxmlformats.org/drawingml/2006/picture">
+                  <pic:nvPicPr>
+                    <pic:cNvPr id="1" name=""/>
+                    <pic:cNvPicPr/>
+                  </pic:nvPicPr>
+                  <pic:blipFill>
+                    <a:blip r:embed="rId7"/>
+                    <a:stretch>
+                      <a:fillRect/>
+                    </a:stretch>
+                  </pic:blipFill>
+                  <pic:spPr>
+                    <a:xfrm>
+                      <a:off x="0" y="0"/>
+                      <a:ext cx="5943600" cy="3784600"/>
+                    </a:xfrm>
+                    <a:prstGeom prst="rect">
+                      <a:avLst/>
+                    </a:prstGeom>
+                  </pic:spPr>
+                </pic:pic>
+              </a:graphicData>
+            </a:graphic>
+          </wp:inline>
+        </w:drawing>
+      </w:r>
+    </w:p>
+    <w:p>
+      <w:pPr>
+        <w:widowControl/>
+        <w:spacing w:after="160" w:line="259" w:lineRule="auto"/>
+        <w:rPr>
+          <w:rFonts w:ascii="Times New Roman" w:hAnsi="Times New Roman" w:cs="Times New Roman"/>
+          <w:color w:val="000000"/>
+          <w:sz w:val="24"/>
+          <w:szCs w:val="24"/>
+        </w:rPr>
+      </w:pPr>
+      <w:r>
+        <w:br w:type="page"/>
+      </w:r>
+    </w:p>
+    <w:p>
+      <w:pPr>
+        <w:pStyle w:val="Default"/>
+        <w:numPr>
+          <w:ilvl w:val="0"/>
+          <w:numId w:val="3"/>
+        </w:numPr>
+      </w:pPr>
+      <w:r>
+        <w:lastRenderedPageBreak/>
+        <w:t xml:space="preserve">Start up the Wireshark software. </w:t>
+      </w:r>
+    </w:p>
+    <w:p>
+      <w:pPr>
         <w:rPr>
           <w:rFonts w:asciiTheme="majorBidi" w:hAnsiTheme="majorBidi" w:cstheme="majorBidi"/>
           <w:sz w:val="28"/>
           <w:szCs w:val="28"/>
         </w:rPr>
       </w:pPr>
-      <w:bookmarkStart w:id="0" w:name="_GoBack"/>
-      <w:bookmarkEnd w:id="0"/>
-    </w:p>
-    <w:p>
-      <w:pPr>
-        <w:rPr>
-          <w:rFonts w:asciiTheme="majorBidi" w:hAnsiTheme="majorBidi" w:cstheme="majorBidi"/>
+      <w:r>
+        <w:rPr>
+          <w:rFonts w:asciiTheme="majorBidi" w:hAnsiTheme="majorBidi" w:cstheme="majorBidi"/>
+          <w:noProof/>
           <w:sz w:val="28"/>
           <w:szCs w:val="28"/>
         </w:rPr>
-      </w:pPr>
+        <w:drawing>
+          <wp:inline distT="0" distB="0" distL="0" distR="0" wp14:anchorId="4A2AE2F4" wp14:editId="0F1AE940">
+            <wp:extent cx="5943600" cy="4578350"/>
+            <wp:effectExtent l="0" t="0" r="0" b="0"/>
+            <wp:docPr id="1" name="Picture 1"/>
+            <wp:cNvGraphicFramePr>
+              <a:graphicFrameLocks xmlns:a="http://schemas.openxmlformats.org/drawingml/2006/main" noChangeAspect="1"/>
+            </wp:cNvGraphicFramePr>
+            <a:graphic xmlns:a="http://schemas.openxmlformats.org/drawingml/2006/main">
+              <a:graphicData uri="http://schemas.openxmlformats.org/drawingml/2006/picture">
+                <pic:pic xmlns:pic="http://schemas.openxmlformats.org/drawingml/2006/picture">
+                  <pic:nvPicPr>
+                    <pic:cNvPr id="1" name=""/>
+                    <pic:cNvPicPr/>
+                  </pic:nvPicPr>
+                  <pic:blipFill>
+                    <a:blip r:embed="rId8"/>
+                    <a:stretch>
+                      <a:fillRect/>
+                    </a:stretch>
+                  </pic:blipFill>
+                  <pic:spPr>
+                    <a:xfrm>
+                      <a:off x="0" y="0"/>
+                      <a:ext cx="5943600" cy="4578350"/>
+                    </a:xfrm>
+                    <a:prstGeom prst="rect">
+                      <a:avLst/>
+                    </a:prstGeom>
+                  </pic:spPr>
+                </pic:pic>
+              </a:graphicData>
+            </a:graphic>
+          </wp:inline>
+        </w:drawing>
+      </w:r>
     </w:p>
     <w:p>
       <w:pPr>
@@ -238,20 +358,2906 @@
     </w:p>
     <w:p>
       <w:pPr>
-        <w:rPr>
-          <w:rFonts w:asciiTheme="majorBidi" w:hAnsiTheme="majorBidi" w:cstheme="majorBidi"/>
+        <w:pStyle w:val="ListParagraph"/>
+        <w:numPr>
+          <w:ilvl w:val="0"/>
+          <w:numId w:val="3"/>
+        </w:numPr>
+        <w:rPr>
+          <w:rFonts w:asciiTheme="majorBidi" w:hAnsiTheme="majorBidi" w:cstheme="majorBidi"/>
+          <w:sz w:val="24"/>
+          <w:szCs w:val="24"/>
+        </w:rPr>
+      </w:pPr>
+      <w:r>
+        <w:rPr>
+          <w:rFonts w:asciiTheme="majorBidi" w:hAnsiTheme="majorBidi" w:cstheme="majorBidi"/>
+          <w:sz w:val="24"/>
+          <w:szCs w:val="24"/>
+        </w:rPr>
+        <w:t>Double click or right click on Ethernet to start c</w:t>
+      </w:r>
+      <w:r>
+        <w:rPr>
+          <w:rFonts w:asciiTheme="majorBidi" w:hAnsiTheme="majorBidi" w:cstheme="majorBidi"/>
+          <w:sz w:val="24"/>
+          <w:szCs w:val="24"/>
+        </w:rPr>
+        <w:t>aptur</w:t>
+      </w:r>
+      <w:r>
+        <w:rPr>
+          <w:rFonts w:asciiTheme="majorBidi" w:hAnsiTheme="majorBidi" w:cstheme="majorBidi"/>
+          <w:sz w:val="24"/>
+          <w:szCs w:val="24"/>
+        </w:rPr>
+        <w:t>ing</w:t>
+      </w:r>
+      <w:r>
+        <w:rPr>
+          <w:rFonts w:asciiTheme="majorBidi" w:hAnsiTheme="majorBidi" w:cstheme="majorBidi"/>
+          <w:sz w:val="24"/>
+          <w:szCs w:val="24"/>
+        </w:rPr>
+        <w:t xml:space="preserve"> for Ethernet</w:t>
+      </w:r>
+    </w:p>
+    <w:p>
+      <w:pPr>
+        <w:pStyle w:val="ListParagraph"/>
+        <w:rPr>
+          <w:rFonts w:asciiTheme="majorBidi" w:hAnsiTheme="majorBidi" w:cstheme="majorBidi"/>
+          <w:sz w:val="24"/>
+          <w:szCs w:val="24"/>
+        </w:rPr>
+      </w:pPr>
+      <w:r>
+        <w:rPr>
+          <w:rFonts w:asciiTheme="majorBidi" w:hAnsiTheme="majorBidi" w:cstheme="majorBidi"/>
+          <w:noProof/>
+          <w:sz w:val="24"/>
+          <w:szCs w:val="24"/>
+        </w:rPr>
+        <w:drawing>
+          <wp:inline distT="0" distB="0" distL="0" distR="0" wp14:anchorId="10E3DDA8" wp14:editId="02B1378D">
+            <wp:extent cx="5943600" cy="2388235"/>
+            <wp:effectExtent l="0" t="0" r="0" b="0"/>
+            <wp:docPr id="6" name="Picture 6"/>
+            <wp:cNvGraphicFramePr>
+              <a:graphicFrameLocks xmlns:a="http://schemas.openxmlformats.org/drawingml/2006/main" noChangeAspect="1"/>
+            </wp:cNvGraphicFramePr>
+            <a:graphic xmlns:a="http://schemas.openxmlformats.org/drawingml/2006/main">
+              <a:graphicData uri="http://schemas.openxmlformats.org/drawingml/2006/picture">
+                <pic:pic xmlns:pic="http://schemas.openxmlformats.org/drawingml/2006/picture">
+                  <pic:nvPicPr>
+                    <pic:cNvPr id="1" name=""/>
+                    <pic:cNvPicPr/>
+                  </pic:nvPicPr>
+                  <pic:blipFill>
+                    <a:blip r:embed="rId9"/>
+                    <a:stretch>
+                      <a:fillRect/>
+                    </a:stretch>
+                  </pic:blipFill>
+                  <pic:spPr>
+                    <a:xfrm>
+                      <a:off x="0" y="0"/>
+                      <a:ext cx="5943600" cy="2388235"/>
+                    </a:xfrm>
+                    <a:prstGeom prst="rect">
+                      <a:avLst/>
+                    </a:prstGeom>
+                  </pic:spPr>
+                </pic:pic>
+              </a:graphicData>
+            </a:graphic>
+          </wp:inline>
+        </w:drawing>
+      </w:r>
+    </w:p>
+    <w:p>
+      <w:pPr>
+        <w:pStyle w:val="ListParagraph"/>
+        <w:rPr>
+          <w:rFonts w:asciiTheme="majorBidi" w:hAnsiTheme="majorBidi" w:cstheme="majorBidi"/>
+          <w:sz w:val="24"/>
+          <w:szCs w:val="24"/>
+        </w:rPr>
+      </w:pPr>
+      <w:r>
+        <w:rPr>
+          <w:rFonts w:asciiTheme="majorBidi" w:hAnsiTheme="majorBidi" w:cstheme="majorBidi"/>
+          <w:noProof/>
+          <w:sz w:val="24"/>
+          <w:szCs w:val="24"/>
+        </w:rPr>
+        <w:lastRenderedPageBreak/>
+        <w:drawing>
+          <wp:inline distT="0" distB="0" distL="0" distR="0" wp14:anchorId="52C1ACBE" wp14:editId="5E0705C5">
+            <wp:extent cx="5943600" cy="5210175"/>
+            <wp:effectExtent l="0" t="0" r="0" b="9525"/>
+            <wp:docPr id="4" name="Picture 4"/>
+            <wp:cNvGraphicFramePr>
+              <a:graphicFrameLocks xmlns:a="http://schemas.openxmlformats.org/drawingml/2006/main" noChangeAspect="1"/>
+            </wp:cNvGraphicFramePr>
+            <a:graphic xmlns:a="http://schemas.openxmlformats.org/drawingml/2006/main">
+              <a:graphicData uri="http://schemas.openxmlformats.org/drawingml/2006/picture">
+                <pic:pic xmlns:pic="http://schemas.openxmlformats.org/drawingml/2006/picture">
+                  <pic:nvPicPr>
+                    <pic:cNvPr id="1" name=""/>
+                    <pic:cNvPicPr/>
+                  </pic:nvPicPr>
+                  <pic:blipFill>
+                    <a:blip r:embed="rId10"/>
+                    <a:stretch>
+                      <a:fillRect/>
+                    </a:stretch>
+                  </pic:blipFill>
+                  <pic:spPr>
+                    <a:xfrm>
+                      <a:off x="0" y="0"/>
+                      <a:ext cx="5943600" cy="5210175"/>
+                    </a:xfrm>
+                    <a:prstGeom prst="rect">
+                      <a:avLst/>
+                    </a:prstGeom>
+                  </pic:spPr>
+                </pic:pic>
+              </a:graphicData>
+            </a:graphic>
+          </wp:inline>
+        </w:drawing>
+      </w:r>
+    </w:p>
+    <w:p>
+      <w:pPr>
+        <w:pStyle w:val="ListParagraph"/>
+        <w:numPr>
+          <w:ilvl w:val="0"/>
+          <w:numId w:val="3"/>
+        </w:numPr>
+        <w:rPr>
+          <w:rFonts w:asciiTheme="majorBidi" w:hAnsiTheme="majorBidi" w:cstheme="majorBidi"/>
+          <w:sz w:val="24"/>
+          <w:szCs w:val="24"/>
+        </w:rPr>
+      </w:pPr>
+      <w:r>
+        <w:rPr>
+          <w:rFonts w:asciiTheme="majorBidi" w:hAnsiTheme="majorBidi" w:cstheme="majorBidi"/>
+          <w:sz w:val="24"/>
+          <w:szCs w:val="24"/>
+        </w:rPr>
+        <w:t xml:space="preserve">Keep </w:t>
+      </w:r>
+      <w:r>
+        <w:rPr>
+          <w:rFonts w:asciiTheme="majorBidi" w:hAnsiTheme="majorBidi" w:cstheme="majorBidi"/>
+          <w:sz w:val="24"/>
+          <w:szCs w:val="24"/>
+        </w:rPr>
+        <w:t>capturing running and type below link in web browser and wait for homepage displayed</w:t>
+      </w:r>
+    </w:p>
+    <w:p>
+      <w:pPr>
+        <w:pStyle w:val="ListParagraph"/>
+        <w:widowControl/>
+        <w:autoSpaceDE w:val="0"/>
+        <w:autoSpaceDN w:val="0"/>
+        <w:adjustRightInd w:val="0"/>
+        <w:ind w:left="360"/>
+        <w:rPr>
+          <w:rFonts w:ascii="Times New Roman" w:hAnsi="Times New Roman" w:cs="Times New Roman"/>
+          <w:color w:val="000000"/>
+          <w:sz w:val="24"/>
+          <w:szCs w:val="24"/>
+        </w:rPr>
+      </w:pPr>
+      <w:hyperlink r:id="rId11" w:history="1">
+        <w:r>
+          <w:rPr>
+            <w:rStyle w:val="Hyperlink"/>
+            <w:rFonts w:ascii="Times New Roman" w:hAnsi="Times New Roman" w:cs="Times New Roman"/>
+            <w:sz w:val="23"/>
+            <w:szCs w:val="23"/>
+          </w:rPr>
+          <w:t>http://nabil.eng.wayne.edu/news/index.html</w:t>
+        </w:r>
+      </w:hyperlink>
+    </w:p>
+    <w:p>
+      <w:pPr>
+        <w:pStyle w:val="ListParagraph"/>
+        <w:rPr>
+          <w:rFonts w:asciiTheme="majorBidi" w:hAnsiTheme="majorBidi" w:cstheme="majorBidi"/>
+          <w:sz w:val="24"/>
+          <w:szCs w:val="24"/>
+        </w:rPr>
+      </w:pPr>
+      <w:r>
+        <w:rPr>
+          <w:rFonts w:asciiTheme="majorBidi" w:hAnsiTheme="majorBidi" w:cstheme="majorBidi"/>
+          <w:noProof/>
+          <w:sz w:val="24"/>
+          <w:szCs w:val="24"/>
+        </w:rPr>
+        <w:drawing>
+          <wp:inline distT="0" distB="0" distL="0" distR="0" wp14:anchorId="52B1CA9B" wp14:editId="1B850177">
+            <wp:extent cx="3517900" cy="2315199"/>
+            <wp:effectExtent l="0" t="0" r="6350" b="9525"/>
+            <wp:docPr id="7" name="Picture 7"/>
+            <wp:cNvGraphicFramePr>
+              <a:graphicFrameLocks xmlns:a="http://schemas.openxmlformats.org/drawingml/2006/main" noChangeAspect="1"/>
+            </wp:cNvGraphicFramePr>
+            <a:graphic xmlns:a="http://schemas.openxmlformats.org/drawingml/2006/main">
+              <a:graphicData uri="http://schemas.openxmlformats.org/drawingml/2006/picture">
+                <pic:pic xmlns:pic="http://schemas.openxmlformats.org/drawingml/2006/picture">
+                  <pic:nvPicPr>
+                    <pic:cNvPr id="1" name=""/>
+                    <pic:cNvPicPr/>
+                  </pic:nvPicPr>
+                  <pic:blipFill>
+                    <a:blip r:embed="rId12"/>
+                    <a:stretch>
+                      <a:fillRect/>
+                    </a:stretch>
+                  </pic:blipFill>
+                  <pic:spPr>
+                    <a:xfrm>
+                      <a:off x="0" y="0"/>
+                      <a:ext cx="3530862" cy="2323729"/>
+                    </a:xfrm>
+                    <a:prstGeom prst="rect">
+                      <a:avLst/>
+                    </a:prstGeom>
+                  </pic:spPr>
+                </pic:pic>
+              </a:graphicData>
+            </a:graphic>
+          </wp:inline>
+        </w:drawing>
+      </w:r>
+    </w:p>
+    <w:p>
+      <w:pPr>
+        <w:pStyle w:val="ListParagraph"/>
+        <w:rPr>
+          <w:rFonts w:asciiTheme="majorBidi" w:hAnsiTheme="majorBidi" w:cstheme="majorBidi"/>
+          <w:sz w:val="24"/>
+          <w:szCs w:val="24"/>
+        </w:rPr>
+      </w:pPr>
+    </w:p>
+    <w:p>
+      <w:pPr>
+        <w:pStyle w:val="ListParagraph"/>
+        <w:numPr>
+          <w:ilvl w:val="0"/>
+          <w:numId w:val="3"/>
+        </w:numPr>
+        <w:rPr>
+          <w:rFonts w:asciiTheme="majorBidi" w:hAnsiTheme="majorBidi" w:cstheme="majorBidi"/>
+          <w:sz w:val="24"/>
+          <w:szCs w:val="24"/>
+        </w:rPr>
+      </w:pPr>
+      <w:r>
+        <w:rPr>
+          <w:rFonts w:asciiTheme="majorBidi" w:hAnsiTheme="majorBidi" w:cstheme="majorBidi"/>
+          <w:sz w:val="24"/>
+          <w:szCs w:val="24"/>
+        </w:rPr>
+        <w:t>Stop capturing</w:t>
+      </w:r>
+    </w:p>
+    <w:p>
+      <w:pPr>
+        <w:pStyle w:val="ListParagraph"/>
+        <w:rPr>
+          <w:rFonts w:asciiTheme="majorBidi" w:hAnsiTheme="majorBidi" w:cstheme="majorBidi"/>
+          <w:sz w:val="24"/>
+          <w:szCs w:val="24"/>
+        </w:rPr>
+      </w:pPr>
+      <w:r>
+        <w:rPr>
+          <w:rFonts w:asciiTheme="majorBidi" w:hAnsiTheme="majorBidi" w:cstheme="majorBidi"/>
+          <w:noProof/>
+          <w:sz w:val="24"/>
+          <w:szCs w:val="24"/>
+        </w:rPr>
+        <w:drawing>
+          <wp:inline distT="0" distB="0" distL="0" distR="0" wp14:anchorId="0D70D8BB" wp14:editId="6D615CAD">
+            <wp:extent cx="5943600" cy="5109210"/>
+            <wp:effectExtent l="0" t="0" r="0" b="0"/>
+            <wp:docPr id="19" name="Picture 19"/>
+            <wp:cNvGraphicFramePr>
+              <a:graphicFrameLocks xmlns:a="http://schemas.openxmlformats.org/drawingml/2006/main" noChangeAspect="1"/>
+            </wp:cNvGraphicFramePr>
+            <a:graphic xmlns:a="http://schemas.openxmlformats.org/drawingml/2006/main">
+              <a:graphicData uri="http://schemas.openxmlformats.org/drawingml/2006/picture">
+                <pic:pic xmlns:pic="http://schemas.openxmlformats.org/drawingml/2006/picture">
+                  <pic:nvPicPr>
+                    <pic:cNvPr id="1" name=""/>
+                    <pic:cNvPicPr/>
+                  </pic:nvPicPr>
+                  <pic:blipFill>
+                    <a:blip r:embed="rId13"/>
+                    <a:stretch>
+                      <a:fillRect/>
+                    </a:stretch>
+                  </pic:blipFill>
+                  <pic:spPr>
+                    <a:xfrm>
+                      <a:off x="0" y="0"/>
+                      <a:ext cx="5943600" cy="5109210"/>
+                    </a:xfrm>
+                    <a:prstGeom prst="rect">
+                      <a:avLst/>
+                    </a:prstGeom>
+                  </pic:spPr>
+                </pic:pic>
+              </a:graphicData>
+            </a:graphic>
+          </wp:inline>
+        </w:drawing>
+      </w:r>
+    </w:p>
+    <w:p>
+      <w:pPr>
+        <w:pStyle w:val="ListParagraph"/>
+        <w:rPr>
+          <w:rFonts w:asciiTheme="majorBidi" w:hAnsiTheme="majorBidi" w:cstheme="majorBidi"/>
+          <w:sz w:val="24"/>
+          <w:szCs w:val="24"/>
+        </w:rPr>
+      </w:pPr>
+    </w:p>
+    <w:p>
+      <w:pPr>
+        <w:widowControl/>
+        <w:autoSpaceDE w:val="0"/>
+        <w:autoSpaceDN w:val="0"/>
+        <w:adjustRightInd w:val="0"/>
+        <w:rPr>
+          <w:rFonts w:ascii="Times New Roman" w:hAnsi="Times New Roman" w:cs="Times New Roman"/>
+          <w:color w:val="000000"/>
+          <w:sz w:val="24"/>
+          <w:szCs w:val="24"/>
+        </w:rPr>
+      </w:pPr>
+    </w:p>
+    <w:p>
+      <w:pPr>
+        <w:pStyle w:val="ListParagraph"/>
+        <w:rPr>
+          <w:rFonts w:ascii="Times New Roman" w:hAnsi="Times New Roman" w:cs="Times New Roman"/>
+          <w:color w:val="000000"/>
+          <w:sz w:val="23"/>
+          <w:szCs w:val="23"/>
+        </w:rPr>
+      </w:pPr>
+      <w:r>
+        <w:rPr>
+          <w:rFonts w:ascii="Times New Roman" w:hAnsi="Times New Roman" w:cs="Times New Roman"/>
+          <w:b/>
+          <w:bCs/>
+          <w:color w:val="000000"/>
+          <w:sz w:val="23"/>
+          <w:szCs w:val="23"/>
+        </w:rPr>
+        <w:t xml:space="preserve">Q1) </w:t>
+      </w:r>
+      <w:r>
+        <w:rPr>
+          <w:rFonts w:ascii="Times New Roman" w:hAnsi="Times New Roman" w:cs="Times New Roman"/>
+          <w:color w:val="000000"/>
+          <w:sz w:val="23"/>
+          <w:szCs w:val="23"/>
+        </w:rPr>
+        <w:t>List 3 different protocols that appear in the protocol column in the unfiltered packet-listing window.</w:t>
+      </w:r>
+    </w:p>
+    <w:p>
+      <w:pPr>
+        <w:pStyle w:val="ListParagraph"/>
+        <w:rPr>
+          <w:rFonts w:ascii="Times New Roman" w:hAnsi="Times New Roman" w:cs="Times New Roman"/>
+          <w:b/>
+          <w:bCs/>
+          <w:color w:val="0070C0"/>
+          <w:sz w:val="23"/>
+          <w:szCs w:val="23"/>
+          <w:lang w:eastAsia="zh-CN"/>
+        </w:rPr>
+      </w:pPr>
+      <w:r>
+        <w:rPr>
+          <w:rFonts w:ascii="Times New Roman" w:hAnsi="Times New Roman" w:cs="Times New Roman"/>
+          <w:b/>
+          <w:bCs/>
+          <w:color w:val="0070C0"/>
+          <w:sz w:val="23"/>
+          <w:szCs w:val="23"/>
+        </w:rPr>
+        <w:t>Answer: From above picture, there are UDP,T</w:t>
+      </w:r>
+      <w:r>
+        <w:rPr>
+          <w:rFonts w:ascii="Times New Roman" w:hAnsi="Times New Roman" w:cs="Times New Roman" w:hint="eastAsia"/>
+          <w:b/>
+          <w:bCs/>
+          <w:color w:val="0070C0"/>
+          <w:sz w:val="23"/>
+          <w:szCs w:val="23"/>
+          <w:lang w:eastAsia="zh-CN"/>
+        </w:rPr>
+        <w:t>CP</w:t>
+      </w:r>
+      <w:r>
+        <w:rPr>
+          <w:rFonts w:ascii="Times New Roman" w:hAnsi="Times New Roman" w:cs="Times New Roman" w:hint="eastAsia"/>
+          <w:b/>
+          <w:bCs/>
+          <w:color w:val="0070C0"/>
+          <w:sz w:val="23"/>
+          <w:szCs w:val="23"/>
+          <w:lang w:eastAsia="zh-CN"/>
+        </w:rPr>
+        <w:t>，</w:t>
+      </w:r>
+      <w:r>
+        <w:rPr>
+          <w:rFonts w:ascii="Times New Roman" w:hAnsi="Times New Roman" w:cs="Times New Roman" w:hint="eastAsia"/>
+          <w:b/>
+          <w:bCs/>
+          <w:color w:val="0070C0"/>
+          <w:sz w:val="23"/>
+          <w:szCs w:val="23"/>
+          <w:lang w:eastAsia="zh-CN"/>
+        </w:rPr>
+        <w:t>S</w:t>
+      </w:r>
+      <w:r>
+        <w:rPr>
+          <w:rFonts w:ascii="Times New Roman" w:hAnsi="Times New Roman" w:cs="Times New Roman"/>
+          <w:b/>
+          <w:bCs/>
+          <w:color w:val="0070C0"/>
+          <w:sz w:val="23"/>
+          <w:szCs w:val="23"/>
+          <w:lang w:eastAsia="zh-CN"/>
+        </w:rPr>
+        <w:t>SDP, HTTP</w:t>
+      </w:r>
+    </w:p>
+    <w:p>
+      <w:pPr>
+        <w:pStyle w:val="ListParagraph"/>
+        <w:rPr>
+          <w:rFonts w:asciiTheme="majorBidi" w:hAnsiTheme="majorBidi" w:cstheme="majorBidi"/>
+          <w:color w:val="0070C0"/>
+          <w:sz w:val="24"/>
+          <w:szCs w:val="24"/>
+          <w:lang w:eastAsia="zh-CN"/>
+        </w:rPr>
+      </w:pPr>
+    </w:p>
+    <w:p>
+      <w:pPr>
+        <w:pStyle w:val="Default"/>
+      </w:pPr>
+    </w:p>
+    <w:p>
+      <w:pPr>
+        <w:pStyle w:val="Default"/>
+        <w:rPr>
+          <w:sz w:val="23"/>
+          <w:szCs w:val="23"/>
+        </w:rPr>
+      </w:pPr>
+    </w:p>
+    <w:p>
+      <w:pPr>
+        <w:pStyle w:val="Default"/>
+        <w:numPr>
+          <w:ilvl w:val="0"/>
+          <w:numId w:val="3"/>
+        </w:numPr>
+        <w:rPr>
+          <w:sz w:val="23"/>
+          <w:szCs w:val="23"/>
+        </w:rPr>
+      </w:pPr>
+      <w:r>
+        <w:rPr>
+          <w:sz w:val="23"/>
+          <w:szCs w:val="23"/>
+        </w:rPr>
+        <w:t>Type in “http” into the display filter specification window, then select “</w:t>
+      </w:r>
+      <w:r>
+        <w:rPr>
+          <w:i/>
+          <w:iCs/>
+          <w:sz w:val="23"/>
+          <w:szCs w:val="23"/>
+        </w:rPr>
+        <w:t>Apply</w:t>
+      </w:r>
+      <w:r>
+        <w:rPr>
+          <w:sz w:val="23"/>
+          <w:szCs w:val="23"/>
+        </w:rPr>
+        <w:t>”</w:t>
+      </w:r>
+    </w:p>
+    <w:p>
+      <w:pPr>
+        <w:pStyle w:val="Default"/>
+        <w:ind w:left="720"/>
+        <w:rPr>
+          <w:sz w:val="23"/>
+          <w:szCs w:val="23"/>
+        </w:rPr>
+      </w:pPr>
+      <w:r>
+        <w:rPr>
+          <w:rFonts w:asciiTheme="majorBidi" w:hAnsiTheme="majorBidi" w:cstheme="majorBidi"/>
+          <w:noProof/>
+        </w:rPr>
+        <w:lastRenderedPageBreak/>
+        <w:drawing>
+          <wp:inline distT="0" distB="0" distL="0" distR="0" wp14:anchorId="280AF5DB" wp14:editId="43EA6C82">
+            <wp:extent cx="5943600" cy="5169535"/>
+            <wp:effectExtent l="0" t="0" r="0" b="0"/>
+            <wp:docPr id="9" name="Picture 9"/>
+            <wp:cNvGraphicFramePr>
+              <a:graphicFrameLocks xmlns:a="http://schemas.openxmlformats.org/drawingml/2006/main" noChangeAspect="1"/>
+            </wp:cNvGraphicFramePr>
+            <a:graphic xmlns:a="http://schemas.openxmlformats.org/drawingml/2006/main">
+              <a:graphicData uri="http://schemas.openxmlformats.org/drawingml/2006/picture">
+                <pic:pic xmlns:pic="http://schemas.openxmlformats.org/drawingml/2006/picture">
+                  <pic:nvPicPr>
+                    <pic:cNvPr id="1" name=""/>
+                    <pic:cNvPicPr/>
+                  </pic:nvPicPr>
+                  <pic:blipFill>
+                    <a:blip r:embed="rId14"/>
+                    <a:stretch>
+                      <a:fillRect/>
+                    </a:stretch>
+                  </pic:blipFill>
+                  <pic:spPr>
+                    <a:xfrm>
+                      <a:off x="0" y="0"/>
+                      <a:ext cx="5943600" cy="5169535"/>
+                    </a:xfrm>
+                    <a:prstGeom prst="rect">
+                      <a:avLst/>
+                    </a:prstGeom>
+                  </pic:spPr>
+                </pic:pic>
+              </a:graphicData>
+            </a:graphic>
+          </wp:inline>
+        </w:drawing>
+      </w:r>
+    </w:p>
+    <w:p>
+      <w:pPr>
+        <w:pStyle w:val="Default"/>
+        <w:numPr>
+          <w:ilvl w:val="0"/>
+          <w:numId w:val="3"/>
+        </w:numPr>
+      </w:pPr>
+      <w:r>
+        <w:rPr>
+          <w:sz w:val="23"/>
+          <w:szCs w:val="23"/>
+        </w:rPr>
+        <w:t xml:space="preserve">Find the HTTP GET message that was sent from </w:t>
+      </w:r>
+      <w:r>
+        <w:rPr>
+          <w:sz w:val="23"/>
+          <w:szCs w:val="23"/>
+        </w:rPr>
+        <w:t>my</w:t>
+      </w:r>
+      <w:r>
+        <w:rPr>
+          <w:sz w:val="23"/>
+          <w:szCs w:val="23"/>
+        </w:rPr>
+        <w:t xml:space="preserve"> computer to the </w:t>
+      </w:r>
+      <w:r>
+        <w:rPr>
+          <w:sz w:val="23"/>
+          <w:szCs w:val="23"/>
+        </w:rPr>
+        <w:t>nabil.eng.wayne.edu</w:t>
+      </w:r>
+      <w:r>
+        <w:rPr>
+          <w:sz w:val="23"/>
+          <w:szCs w:val="23"/>
+        </w:rPr>
+        <w:t xml:space="preserve"> HTTP server. </w:t>
+      </w:r>
+    </w:p>
+    <w:p>
+      <w:pPr>
+        <w:pStyle w:val="Default"/>
+        <w:ind w:left="720"/>
+      </w:pPr>
+    </w:p>
+    <w:p>
+      <w:pPr>
+        <w:pStyle w:val="ListParagraph"/>
+        <w:widowControl/>
+        <w:autoSpaceDE w:val="0"/>
+        <w:autoSpaceDN w:val="0"/>
+        <w:adjustRightInd w:val="0"/>
+        <w:rPr>
+          <w:rFonts w:ascii="Times New Roman" w:hAnsi="Times New Roman" w:cs="Times New Roman"/>
+          <w:color w:val="000000"/>
+          <w:sz w:val="23"/>
+          <w:szCs w:val="23"/>
+        </w:rPr>
+      </w:pPr>
+      <w:r>
+        <w:rPr>
+          <w:rFonts w:ascii="Times New Roman" w:hAnsi="Times New Roman" w:cs="Times New Roman"/>
+          <w:b/>
+          <w:bCs/>
+          <w:color w:val="000000"/>
+          <w:sz w:val="23"/>
+          <w:szCs w:val="23"/>
+        </w:rPr>
+        <w:t xml:space="preserve">Q2) </w:t>
+      </w:r>
+      <w:r>
+        <w:rPr>
+          <w:rFonts w:ascii="Times New Roman" w:hAnsi="Times New Roman" w:cs="Times New Roman"/>
+          <w:color w:val="000000"/>
+          <w:sz w:val="23"/>
+          <w:szCs w:val="23"/>
+        </w:rPr>
+        <w:t>How long did it take from when the HTTP GET message was sent until the 200 OK reply was received?</w:t>
+      </w:r>
+    </w:p>
+    <w:p>
+      <w:pPr>
+        <w:pStyle w:val="ListParagraph"/>
+        <w:widowControl/>
+        <w:autoSpaceDE w:val="0"/>
+        <w:autoSpaceDN w:val="0"/>
+        <w:adjustRightInd w:val="0"/>
+        <w:rPr>
+          <w:rFonts w:ascii="Times New Roman" w:hAnsi="Times New Roman" w:cs="Times New Roman"/>
+          <w:color w:val="0070C0"/>
+          <w:sz w:val="23"/>
+          <w:szCs w:val="23"/>
+        </w:rPr>
+      </w:pPr>
+      <w:r>
+        <w:rPr>
+          <w:rFonts w:ascii="Times New Roman" w:hAnsi="Times New Roman" w:cs="Times New Roman"/>
+          <w:color w:val="0070C0"/>
+          <w:sz w:val="23"/>
+          <w:szCs w:val="23"/>
+        </w:rPr>
+        <w:t>Answer: Time = 18.023118 – 17.856921 = 0.166197(s) = 166.197ms</w:t>
+      </w:r>
+    </w:p>
+    <w:p>
+      <w:pPr>
+        <w:pStyle w:val="ListParagraph"/>
+        <w:widowControl/>
+        <w:autoSpaceDE w:val="0"/>
+        <w:autoSpaceDN w:val="0"/>
+        <w:adjustRightInd w:val="0"/>
+        <w:rPr>
+          <w:rFonts w:ascii="Times New Roman" w:hAnsi="Times New Roman" w:cs="Times New Roman"/>
+          <w:color w:val="000000"/>
+          <w:sz w:val="24"/>
+          <w:szCs w:val="24"/>
+        </w:rPr>
+      </w:pPr>
+      <w:r>
+        <w:rPr>
+          <w:rFonts w:ascii="Times New Roman" w:hAnsi="Times New Roman" w:cs="Times New Roman"/>
+          <w:noProof/>
+          <w:color w:val="000000"/>
+          <w:sz w:val="24"/>
+          <w:szCs w:val="24"/>
+        </w:rPr>
+        <w:drawing>
+          <wp:inline distT="0" distB="0" distL="0" distR="0" wp14:anchorId="07BA96A4" wp14:editId="1C31CA60">
+            <wp:extent cx="5943600" cy="1390650"/>
+            <wp:effectExtent l="0" t="0" r="0" b="0"/>
+            <wp:docPr id="20" name="Picture 20"/>
+            <wp:cNvGraphicFramePr>
+              <a:graphicFrameLocks xmlns:a="http://schemas.openxmlformats.org/drawingml/2006/main" noChangeAspect="1"/>
+            </wp:cNvGraphicFramePr>
+            <a:graphic xmlns:a="http://schemas.openxmlformats.org/drawingml/2006/main">
+              <a:graphicData uri="http://schemas.openxmlformats.org/drawingml/2006/picture">
+                <pic:pic xmlns:pic="http://schemas.openxmlformats.org/drawingml/2006/picture">
+                  <pic:nvPicPr>
+                    <pic:cNvPr id="1" name=""/>
+                    <pic:cNvPicPr/>
+                  </pic:nvPicPr>
+                  <pic:blipFill>
+                    <a:blip r:embed="rId15"/>
+                    <a:stretch>
+                      <a:fillRect/>
+                    </a:stretch>
+                  </pic:blipFill>
+                  <pic:spPr>
+                    <a:xfrm>
+                      <a:off x="0" y="0"/>
+                      <a:ext cx="5943600" cy="1390650"/>
+                    </a:xfrm>
+                    <a:prstGeom prst="rect">
+                      <a:avLst/>
+                    </a:prstGeom>
+                  </pic:spPr>
+                </pic:pic>
+              </a:graphicData>
+            </a:graphic>
+          </wp:inline>
+        </w:drawing>
+      </w:r>
+    </w:p>
+    <w:p>
+      <w:pPr>
+        <w:pStyle w:val="ListParagraph"/>
+        <w:widowControl/>
+        <w:autoSpaceDE w:val="0"/>
+        <w:autoSpaceDN w:val="0"/>
+        <w:adjustRightInd w:val="0"/>
+        <w:rPr>
+          <w:rFonts w:ascii="Times New Roman" w:hAnsi="Times New Roman" w:cs="Times New Roman"/>
+          <w:color w:val="000000"/>
+          <w:sz w:val="24"/>
+          <w:szCs w:val="24"/>
+        </w:rPr>
+      </w:pPr>
+    </w:p>
+    <w:p>
+      <w:pPr>
+        <w:pStyle w:val="Default"/>
+        <w:ind w:left="720"/>
+      </w:pPr>
+    </w:p>
+    <w:p>
+      <w:pPr>
+        <w:pStyle w:val="Default"/>
+        <w:rPr>
+          <w:b/>
+          <w:bCs/>
+          <w:color w:val="00B0F0"/>
+        </w:rPr>
+      </w:pPr>
+      <w:r>
+        <w:rPr>
+          <w:b/>
+          <w:bCs/>
+          <w:color w:val="00B0F0"/>
+        </w:rPr>
+        <w:t>Hypertext Transfer Protocol</w:t>
+      </w:r>
+    </w:p>
+    <w:p>
+      <w:pPr>
+        <w:pStyle w:val="Default"/>
+      </w:pPr>
+      <w:r>
+        <w:lastRenderedPageBreak/>
+        <w:drawing>
+          <wp:inline distT="0" distB="0" distL="0" distR="0" wp14:anchorId="08C37CD8" wp14:editId="3CA23588">
+            <wp:extent cx="5943600" cy="1511935"/>
+            <wp:effectExtent l="0" t="0" r="0" b="0"/>
+            <wp:docPr id="2" name="Picture 2"/>
+            <wp:cNvGraphicFramePr>
+              <a:graphicFrameLocks xmlns:a="http://schemas.openxmlformats.org/drawingml/2006/main" noChangeAspect="1"/>
+            </wp:cNvGraphicFramePr>
+            <a:graphic xmlns:a="http://schemas.openxmlformats.org/drawingml/2006/main">
+              <a:graphicData uri="http://schemas.openxmlformats.org/drawingml/2006/picture">
+                <pic:pic xmlns:pic="http://schemas.openxmlformats.org/drawingml/2006/picture">
+                  <pic:nvPicPr>
+                    <pic:cNvPr id="1" name=""/>
+                    <pic:cNvPicPr/>
+                  </pic:nvPicPr>
+                  <pic:blipFill>
+                    <a:blip r:embed="rId16"/>
+                    <a:stretch>
+                      <a:fillRect/>
+                    </a:stretch>
+                  </pic:blipFill>
+                  <pic:spPr>
+                    <a:xfrm>
+                      <a:off x="0" y="0"/>
+                      <a:ext cx="5943600" cy="1511935"/>
+                    </a:xfrm>
+                    <a:prstGeom prst="rect">
+                      <a:avLst/>
+                    </a:prstGeom>
+                  </pic:spPr>
+                </pic:pic>
+              </a:graphicData>
+            </a:graphic>
+          </wp:inline>
+        </w:drawing>
+      </w:r>
+    </w:p>
+    <w:p>
+      <w:pPr>
+        <w:pStyle w:val="Default"/>
+        <w:ind w:left="720"/>
+      </w:pPr>
+    </w:p>
+    <w:p>
+      <w:pPr>
+        <w:pStyle w:val="Default"/>
+        <w:ind w:left="720"/>
+      </w:pPr>
+    </w:p>
+    <w:p>
+      <w:pPr>
+        <w:pStyle w:val="Default"/>
+      </w:pPr>
+      <w:r>
+        <w:rPr>
+          <w:b/>
+          <w:bCs/>
+          <w:noProof/>
+          <w:color w:val="00B0F0"/>
+        </w:rPr>
+        <mc:AlternateContent>
+          <mc:Choice Requires="wps">
+            <w:drawing>
+              <wp:anchor distT="0" distB="0" distL="114300" distR="114300" simplePos="0" relativeHeight="251661312" behindDoc="0" locked="0" layoutInCell="1" allowOverlap="1" wp14:anchorId="3186A7EA" wp14:editId="58490A06">
+                <wp:simplePos x="0" y="0"/>
+                <wp:positionH relativeFrom="column">
+                  <wp:posOffset>3092450</wp:posOffset>
+                </wp:positionH>
+                <wp:positionV relativeFrom="paragraph">
+                  <wp:posOffset>175895</wp:posOffset>
+                </wp:positionV>
+                <wp:extent cx="850900" cy="177800"/>
+                <wp:effectExtent l="0" t="0" r="25400" b="12700"/>
+                <wp:wrapNone/>
+                <wp:docPr id="10" name="Rectangle 10"/>
+                <wp:cNvGraphicFramePr/>
+                <a:graphic xmlns:a="http://schemas.openxmlformats.org/drawingml/2006/main">
+                  <a:graphicData uri="http://schemas.microsoft.com/office/word/2010/wordprocessingShape">
+                    <wps:wsp>
+                      <wps:cNvSpPr/>
+                      <wps:spPr>
+                        <a:xfrm>
+                          <a:off x="0" y="0"/>
+                          <a:ext cx="850900" cy="177800"/>
+                        </a:xfrm>
+                        <a:prstGeom prst="rect">
+                          <a:avLst/>
+                        </a:prstGeom>
+                        <a:noFill/>
+                        <a:ln>
+                          <a:solidFill>
+                            <a:srgbClr val="FF0000"/>
+                          </a:solidFill>
+                        </a:ln>
+                      </wps:spPr>
+                      <wps:style>
+                        <a:lnRef idx="2">
+                          <a:schemeClr val="accent1">
+                            <a:shade val="50000"/>
+                          </a:schemeClr>
+                        </a:lnRef>
+                        <a:fillRef idx="1">
+                          <a:schemeClr val="accent1"/>
+                        </a:fillRef>
+                        <a:effectRef idx="0">
+                          <a:schemeClr val="accent1"/>
+                        </a:effectRef>
+                        <a:fontRef idx="minor">
+                          <a:schemeClr val="lt1"/>
+                        </a:fontRef>
+                      </wps:style>
+                      <wps:bodyPr rot="0" spcFirstLastPara="0" vertOverflow="overflow" horzOverflow="overflow" vert="horz" wrap="square" lIns="91440" tIns="45720" rIns="91440" bIns="45720" numCol="1" spcCol="0" rtlCol="0" fromWordArt="0" anchor="ctr" anchorCtr="0" forceAA="0" compatLnSpc="1">
+                        <a:prstTxWarp prst="textNoShape">
+                          <a:avLst/>
+                        </a:prstTxWarp>
+                        <a:noAutofit/>
+                      </wps:bodyPr>
+                    </wps:wsp>
+                  </a:graphicData>
+                </a:graphic>
+                <wp14:sizeRelH relativeFrom="margin">
+                  <wp14:pctWidth>0</wp14:pctWidth>
+                </wp14:sizeRelH>
+              </wp:anchor>
+            </w:drawing>
+          </mc:Choice>
+          <mc:Fallback>
+            <w:pict>
+              <v:rect w14:anchorId="0EB12580" id="Rectangle 10" o:spid="_x0000_s1026" style="position:absolute;margin-left:243.5pt;margin-top:13.85pt;width:67pt;height:14pt;z-index:251661312;visibility:visible;mso-wrap-style:square;mso-width-percent:0;mso-wrap-distance-left:9pt;mso-wrap-distance-top:0;mso-wrap-distance-right:9pt;mso-wrap-distance-bottom:0;mso-position-horizontal:absolute;mso-position-horizontal-relative:text;mso-position-vertical:absolute;mso-position-vertical-relative:text;mso-width-percent:0;mso-width-relative:margin;v-text-anchor:middle" o:gfxdata="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" filled="f" strokecolor="red" strokeweight="1pt"/>
+            </w:pict>
+          </mc:Fallback>
+        </mc:AlternateContent>
+      </w:r>
+      <w:r>
+        <w:rPr>
+          <w:b/>
+          <w:bCs/>
+          <w:noProof/>
+          <w:color w:val="00B0F0"/>
+        </w:rPr>
+        <mc:AlternateContent>
+          <mc:Choice Requires="wps">
+            <w:drawing>
+              <wp:anchor distT="0" distB="0" distL="114300" distR="114300" simplePos="0" relativeHeight="251659264" behindDoc="0" locked="0" layoutInCell="1" allowOverlap="1" wp14:anchorId="1A46C0DE" wp14:editId="05126CD0">
+                <wp:simplePos x="0" y="0"/>
+                <wp:positionH relativeFrom="column">
+                  <wp:posOffset>2076450</wp:posOffset>
+                </wp:positionH>
+                <wp:positionV relativeFrom="paragraph">
+                  <wp:posOffset>175895</wp:posOffset>
+                </wp:positionV>
+                <wp:extent cx="971550" cy="177800"/>
+                <wp:effectExtent l="0" t="0" r="19050" b="12700"/>
+                <wp:wrapNone/>
+                <wp:docPr id="8" name="Rectangle 8"/>
+                <wp:cNvGraphicFramePr/>
+                <a:graphic xmlns:a="http://schemas.openxmlformats.org/drawingml/2006/main">
+                  <a:graphicData uri="http://schemas.microsoft.com/office/word/2010/wordprocessingShape">
+                    <wps:wsp>
+                      <wps:cNvSpPr/>
+                      <wps:spPr>
+                        <a:xfrm>
+                          <a:off x="0" y="0"/>
+                          <a:ext cx="971550" cy="177800"/>
+                        </a:xfrm>
+                        <a:prstGeom prst="rect">
+                          <a:avLst/>
+                        </a:prstGeom>
+                        <a:noFill/>
+                        <a:ln>
+                          <a:solidFill>
+                            <a:srgbClr val="FF0000"/>
+                          </a:solidFill>
+                        </a:ln>
+                      </wps:spPr>
+                      <wps:style>
+                        <a:lnRef idx="2">
+                          <a:schemeClr val="accent1">
+                            <a:shade val="50000"/>
+                          </a:schemeClr>
+                        </a:lnRef>
+                        <a:fillRef idx="1">
+                          <a:schemeClr val="accent1"/>
+                        </a:fillRef>
+                        <a:effectRef idx="0">
+                          <a:schemeClr val="accent1"/>
+                        </a:effectRef>
+                        <a:fontRef idx="minor">
+                          <a:schemeClr val="lt1"/>
+                        </a:fontRef>
+                      </wps:style>
+                      <wps:bodyPr rot="0" spcFirstLastPara="0" vertOverflow="overflow" horzOverflow="overflow" vert="horz" wrap="square" lIns="91440" tIns="45720" rIns="91440" bIns="45720" numCol="1" spcCol="0" rtlCol="0" fromWordArt="0" anchor="ctr" anchorCtr="0" forceAA="0" compatLnSpc="1">
+                        <a:prstTxWarp prst="textNoShape">
+                          <a:avLst/>
+                        </a:prstTxWarp>
+                        <a:noAutofit/>
+                      </wps:bodyPr>
+                    </wps:wsp>
+                  </a:graphicData>
+                </a:graphic>
+              </wp:anchor>
+            </w:drawing>
+          </mc:Choice>
+          <mc:Fallback>
+            <w:pict>
+              <v:rect w14:anchorId="29B2C784" id="Rectangle 8" o:spid="_x0000_s1026" style="position:absolute;margin-left:163.5pt;margin-top:13.85pt;width:76.5pt;height:14pt;z-index:251659264;visibility:visible;mso-wrap-style:square;mso-wrap-distance-left:9pt;mso-wrap-distance-top:0;mso-wrap-distance-right:9pt;mso-wrap-distance-bottom:0;mso-position-horizontal:absolute;mso-position-horizontal-relative:text;mso-position-vertical:absolute;mso-position-vertical-relative:text;v-text-anchor:middle" o:gfxdata="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" filled="f" strokecolor="red" strokeweight="1pt"/>
+            </w:pict>
+          </mc:Fallback>
+        </mc:AlternateContent>
+      </w:r>
+      <w:r>
+        <w:rPr>
+          <w:b/>
+          <w:bCs/>
+          <w:color w:val="00B0F0"/>
+        </w:rPr>
+        <w:t>Transmission Control Protocol</w:t>
+      </w:r>
+    </w:p>
+    <w:p>
+      <w:pPr>
+        <w:pStyle w:val="Default"/>
+      </w:pPr>
+      <w:r>
+        <w:rPr>
+          <w:noProof/>
+        </w:rPr>
+        <mc:AlternateContent>
+          <mc:Choice Requires="wps">
+            <w:drawing>
+              <wp:anchor distT="0" distB="0" distL="114300" distR="114300" simplePos="0" relativeHeight="251664384" behindDoc="0" locked="0" layoutInCell="1" allowOverlap="1" wp14:anchorId="700A01A4" wp14:editId="693B9063">
+                <wp:simplePos x="0" y="0"/>
+                <wp:positionH relativeFrom="column">
+                  <wp:posOffset>3206750</wp:posOffset>
+                </wp:positionH>
+                <wp:positionV relativeFrom="paragraph">
+                  <wp:posOffset>203835</wp:posOffset>
+                </wp:positionV>
+                <wp:extent cx="914400" cy="285750"/>
+                <wp:effectExtent l="0" t="0" r="23495" b="19050"/>
+                <wp:wrapNone/>
+                <wp:docPr id="18" name="Text Box 18"/>
+                <wp:cNvGraphicFramePr/>
+                <a:graphic xmlns:a="http://schemas.openxmlformats.org/drawingml/2006/main">
+                  <a:graphicData uri="http://schemas.microsoft.com/office/word/2010/wordprocessingShape">
+                    <wps:wsp>
+                      <wps:cNvSpPr txBox="1"/>
+                      <wps:spPr>
+                        <a:xfrm>
+                          <a:off x="0" y="0"/>
+                          <a:ext cx="914400" cy="285750"/>
+                        </a:xfrm>
+                        <a:prstGeom prst="rect">
+                          <a:avLst/>
+                        </a:prstGeom>
+                        <a:solidFill>
+                          <a:schemeClr val="lt1"/>
+                        </a:solidFill>
+                        <a:ln w="6350">
+                          <a:solidFill>
+                            <a:prstClr val="black"/>
+                          </a:solidFill>
+                        </a:ln>
+                      </wps:spPr>
+                      <wps:txbx>
+                        <w:txbxContent>
+                          <w:p>
+                            <w:pPr>
+                              <w:rPr>
+                                <w:color w:val="FF0000"/>
+                                <w:sz w:val="18"/>
+                                <w:szCs w:val="18"/>
+                              </w:rPr>
+                            </w:pPr>
+                            <w:r>
+                              <w:rPr>
+                                <w:color w:val="FF0000"/>
+                                <w:sz w:val="18"/>
+                                <w:szCs w:val="18"/>
+                              </w:rPr>
+                              <w:t xml:space="preserve">Server </w:t>
+                            </w:r>
+                            <w:r>
+                              <w:rPr>
+                                <w:color w:val="FF0000"/>
+                                <w:sz w:val="18"/>
+                                <w:szCs w:val="18"/>
+                              </w:rPr>
+                              <w:t>port</w:t>
+                            </w:r>
+                          </w:p>
+                        </w:txbxContent>
+                      </wps:txbx>
+                      <wps:bodyPr rot="0" spcFirstLastPara="0" vertOverflow="overflow" horzOverflow="overflow" vert="horz" wrap="none" lIns="91440" tIns="45720" rIns="91440" bIns="45720" numCol="1" spcCol="0" rtlCol="0" fromWordArt="0" anchor="t" anchorCtr="0" forceAA="0" compatLnSpc="1">
+                        <a:prstTxWarp prst="textNoShape">
+                          <a:avLst/>
+                        </a:prstTxWarp>
+                        <a:noAutofit/>
+                      </wps:bodyPr>
+                    </wps:wsp>
+                  </a:graphicData>
+                </a:graphic>
+                <wp14:sizeRelV relativeFrom="margin">
+                  <wp14:pctHeight>0</wp14:pctHeight>
+                </wp14:sizeRelV>
+              </wp:anchor>
+            </w:drawing>
+          </mc:Choice>
+          <mc:Fallback>
+            <w:pict>
+              <v:shapetype w14:anchorId="700A01A4" id="_x0000_t202" coordsize="21600,21600" o:spt="202" path="m,l,21600r21600,l21600,xe">
+                <v:stroke joinstyle="miter"/>
+                <v:path gradientshapeok="t" o:connecttype="rect"/>
+              </v:shapetype>
+              <v:shape id="Text Box 18" o:spid="_x0000_s1026" type="#_x0000_t202" style="position:absolute;margin-left:252.5pt;margin-top:16.05pt;width:1in;height:22.5pt;z-index:251664384;visibility:visible;mso-wrap-style:none;mso-height-percent:0;mso-wrap-distance-left:9pt;mso-wrap-distance-top:0;mso-wrap-distance-right:9pt;mso-wrap-distance-bottom:0;mso-position-horizontal:absolute;mso-position-horizontal-relative:text;mso-position-vertical:absolute;mso-position-vertical-relative:text;mso-height-percent:0;mso-height-relative:margin;v-text-anchor:top" o:gfxdata="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" fillcolor="white [3201]" strokeweight=".5pt">
+                <v:textbox>
+                  <w:txbxContent>
+                    <w:p>
+                      <w:pPr>
+                        <w:rPr>
+                          <w:color w:val="FF0000"/>
+                          <w:sz w:val="18"/>
+                          <w:szCs w:val="18"/>
+                        </w:rPr>
+                      </w:pPr>
+                      <w:r>
+                        <w:rPr>
+                          <w:color w:val="FF0000"/>
+                          <w:sz w:val="18"/>
+                          <w:szCs w:val="18"/>
+                        </w:rPr>
+                        <w:t xml:space="preserve">Server </w:t>
+                      </w:r>
+                      <w:r>
+                        <w:rPr>
+                          <w:color w:val="FF0000"/>
+                          <w:sz w:val="18"/>
+                          <w:szCs w:val="18"/>
+                        </w:rPr>
+                        <w:t>port</w:t>
+                      </w:r>
+                    </w:p>
+                  </w:txbxContent>
+                </v:textbox>
+              </v:shape>
+            </w:pict>
+          </mc:Fallback>
+        </mc:AlternateContent>
+      </w:r>
+      <w:r>
+        <w:rPr>
+          <w:noProof/>
+        </w:rPr>
+        <mc:AlternateContent>
+          <mc:Choice Requires="wps">
+            <w:drawing>
+              <wp:anchor distT="0" distB="0" distL="114300" distR="114300" simplePos="0" relativeHeight="251662336" behindDoc="0" locked="0" layoutInCell="1" allowOverlap="1" wp14:anchorId="6BA8EF07" wp14:editId="2D1F055A">
+                <wp:simplePos x="0" y="0"/>
+                <wp:positionH relativeFrom="column">
+                  <wp:posOffset>1974850</wp:posOffset>
+                </wp:positionH>
+                <wp:positionV relativeFrom="paragraph">
+                  <wp:posOffset>197485</wp:posOffset>
+                </wp:positionV>
+                <wp:extent cx="914400" cy="285750"/>
+                <wp:effectExtent l="0" t="0" r="23495" b="19050"/>
+                <wp:wrapNone/>
+                <wp:docPr id="17" name="Text Box 17"/>
+                <wp:cNvGraphicFramePr/>
+                <a:graphic xmlns:a="http://schemas.openxmlformats.org/drawingml/2006/main">
+                  <a:graphicData uri="http://schemas.microsoft.com/office/word/2010/wordprocessingShape">
+                    <wps:wsp>
+                      <wps:cNvSpPr txBox="1"/>
+                      <wps:spPr>
+                        <a:xfrm>
+                          <a:off x="0" y="0"/>
+                          <a:ext cx="914400" cy="285750"/>
+                        </a:xfrm>
+                        <a:prstGeom prst="rect">
+                          <a:avLst/>
+                        </a:prstGeom>
+                        <a:solidFill>
+                          <a:schemeClr val="lt1"/>
+                        </a:solidFill>
+                        <a:ln w="6350">
+                          <a:solidFill>
+                            <a:prstClr val="black"/>
+                          </a:solidFill>
+                        </a:ln>
+                      </wps:spPr>
+                      <wps:txbx>
+                        <w:txbxContent>
+                          <w:p>
+                            <w:pPr>
+                              <w:rPr>
+                                <w:color w:val="FF0000"/>
+                                <w:sz w:val="18"/>
+                                <w:szCs w:val="18"/>
+                              </w:rPr>
+                            </w:pPr>
+                            <w:r>
+                              <w:rPr>
+                                <w:color w:val="FF0000"/>
+                                <w:sz w:val="18"/>
+                                <w:szCs w:val="18"/>
+                              </w:rPr>
+                              <w:t>My computer port</w:t>
+                            </w:r>
+                          </w:p>
+                        </w:txbxContent>
+                      </wps:txbx>
+                      <wps:bodyPr rot="0" spcFirstLastPara="0" vertOverflow="overflow" horzOverflow="overflow" vert="horz" wrap="none" lIns="91440" tIns="45720" rIns="91440" bIns="45720" numCol="1" spcCol="0" rtlCol="0" fromWordArt="0" anchor="t" anchorCtr="0" forceAA="0" compatLnSpc="1">
+                        <a:prstTxWarp prst="textNoShape">
+                          <a:avLst/>
+                        </a:prstTxWarp>
+                        <a:noAutofit/>
+                      </wps:bodyPr>
+                    </wps:wsp>
+                  </a:graphicData>
+                </a:graphic>
+                <wp14:sizeRelV relativeFrom="margin">
+                  <wp14:pctHeight>0</wp14:pctHeight>
+                </wp14:sizeRelV>
+              </wp:anchor>
+            </w:drawing>
+          </mc:Choice>
+          <mc:Fallback>
+            <w:pict>
+              <v:shape w14:anchorId="6BA8EF07" id="Text Box 17" o:spid="_x0000_s1027" type="#_x0000_t202" style="position:absolute;margin-left:155.5pt;margin-top:15.55pt;width:1in;height:22.5pt;z-index:251662336;visibility:visible;mso-wrap-style:none;mso-height-percent:0;mso-wrap-distance-left:9pt;mso-wrap-distance-top:0;mso-wrap-distance-right:9pt;mso-wrap-distance-bottom:0;mso-position-horizontal:absolute;mso-position-horizontal-relative:text;mso-position-vertical:absolute;mso-position-vertical-relative:text;mso-height-percent:0;mso-height-relative:margin;v-text-anchor:top" o:gfxdata="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" fillcolor="white [3201]" strokeweight=".5pt">
+                <v:textbox>
+                  <w:txbxContent>
+                    <w:p>
+                      <w:pPr>
+                        <w:rPr>
+                          <w:color w:val="FF0000"/>
+                          <w:sz w:val="18"/>
+                          <w:szCs w:val="18"/>
+                        </w:rPr>
+                      </w:pPr>
+                      <w:r>
+                        <w:rPr>
+                          <w:color w:val="FF0000"/>
+                          <w:sz w:val="18"/>
+                          <w:szCs w:val="18"/>
+                        </w:rPr>
+                        <w:t>My computer port</w:t>
+                      </w:r>
+                    </w:p>
+                  </w:txbxContent>
+                </v:textbox>
+              </v:shape>
+            </w:pict>
+          </mc:Fallback>
+        </mc:AlternateContent>
+      </w:r>
+      <w:r>
+        <w:drawing>
+          <wp:inline distT="0" distB="0" distL="0" distR="0" wp14:anchorId="48045AF6" wp14:editId="1A1D09F1">
+            <wp:extent cx="5943600" cy="3133725"/>
+            <wp:effectExtent l="0" t="0" r="0" b="9525"/>
+            <wp:docPr id="3" name="Picture 3"/>
+            <wp:cNvGraphicFramePr>
+              <a:graphicFrameLocks xmlns:a="http://schemas.openxmlformats.org/drawingml/2006/main" noChangeAspect="1"/>
+            </wp:cNvGraphicFramePr>
+            <a:graphic xmlns:a="http://schemas.openxmlformats.org/drawingml/2006/main">
+              <a:graphicData uri="http://schemas.openxmlformats.org/drawingml/2006/picture">
+                <pic:pic xmlns:pic="http://schemas.openxmlformats.org/drawingml/2006/picture">
+                  <pic:nvPicPr>
+                    <pic:cNvPr id="1" name=""/>
+                    <pic:cNvPicPr/>
+                  </pic:nvPicPr>
+                  <pic:blipFill>
+                    <a:blip r:embed="rId17"/>
+                    <a:stretch>
+                      <a:fillRect/>
+                    </a:stretch>
+                  </pic:blipFill>
+                  <pic:spPr>
+                    <a:xfrm>
+                      <a:off x="0" y="0"/>
+                      <a:ext cx="5943600" cy="3133725"/>
+                    </a:xfrm>
+                    <a:prstGeom prst="rect">
+                      <a:avLst/>
+                    </a:prstGeom>
+                  </pic:spPr>
+                </pic:pic>
+              </a:graphicData>
+            </a:graphic>
+          </wp:inline>
+        </w:drawing>
+      </w:r>
+    </w:p>
+    <w:p>
+      <w:pPr>
+        <w:pStyle w:val="Default"/>
+        <w:ind w:left="720" w:firstLine="240"/>
+      </w:pPr>
+    </w:p>
+    <w:p>
+      <w:pPr>
+        <w:pStyle w:val="Default"/>
+      </w:pPr>
+      <w:r>
+        <w:rPr>
+          <w:b/>
+          <w:bCs/>
+          <w:noProof/>
+          <w:color w:val="00B0F0"/>
+        </w:rPr>
+        <mc:AlternateContent>
+          <mc:Choice Requires="wps">
+            <w:drawing>
+              <wp:anchor distT="0" distB="0" distL="114300" distR="114300" simplePos="0" relativeHeight="251667456" behindDoc="0" locked="0" layoutInCell="1" allowOverlap="1" wp14:anchorId="2A864844" wp14:editId="18A9D607">
+                <wp:simplePos x="0" y="0"/>
+                <wp:positionH relativeFrom="column">
+                  <wp:posOffset>2768600</wp:posOffset>
+                </wp:positionH>
+                <wp:positionV relativeFrom="paragraph">
+                  <wp:posOffset>168275</wp:posOffset>
+                </wp:positionV>
+                <wp:extent cx="1130300" cy="177800"/>
+                <wp:effectExtent l="0" t="0" r="12700" b="12700"/>
+                <wp:wrapNone/>
+                <wp:docPr id="31" name="Rectangle 31"/>
+                <wp:cNvGraphicFramePr/>
+                <a:graphic xmlns:a="http://schemas.openxmlformats.org/drawingml/2006/main">
+                  <a:graphicData uri="http://schemas.microsoft.com/office/word/2010/wordprocessingShape">
+                    <wps:wsp>
+                      <wps:cNvSpPr/>
+                      <wps:spPr>
+                        <a:xfrm>
+                          <a:off x="0" y="0"/>
+                          <a:ext cx="1130300" cy="177800"/>
+                        </a:xfrm>
+                        <a:prstGeom prst="rect">
+                          <a:avLst/>
+                        </a:prstGeom>
+                        <a:noFill/>
+                        <a:ln>
+                          <a:solidFill>
+                            <a:srgbClr val="FF0000"/>
+                          </a:solidFill>
+                        </a:ln>
+                      </wps:spPr>
+                      <wps:style>
+                        <a:lnRef idx="2">
+                          <a:schemeClr val="accent1">
+                            <a:shade val="50000"/>
+                          </a:schemeClr>
+                        </a:lnRef>
+                        <a:fillRef idx="1">
+                          <a:schemeClr val="accent1"/>
+                        </a:fillRef>
+                        <a:effectRef idx="0">
+                          <a:schemeClr val="accent1"/>
+                        </a:effectRef>
+                        <a:fontRef idx="minor">
+                          <a:schemeClr val="lt1"/>
+                        </a:fontRef>
+                      </wps:style>
+                      <wps:bodyPr rot="0" spcFirstLastPara="0" vertOverflow="overflow" horzOverflow="overflow" vert="horz" wrap="square" lIns="91440" tIns="45720" rIns="91440" bIns="45720" numCol="1" spcCol="0" rtlCol="0" fromWordArt="0" anchor="ctr" anchorCtr="0" forceAA="0" compatLnSpc="1">
+                        <a:prstTxWarp prst="textNoShape">
+                          <a:avLst/>
+                        </a:prstTxWarp>
+                        <a:noAutofit/>
+                      </wps:bodyPr>
+                    </wps:wsp>
+                  </a:graphicData>
+                </a:graphic>
+                <wp14:sizeRelH relativeFrom="margin">
+                  <wp14:pctWidth>0</wp14:pctWidth>
+                </wp14:sizeRelH>
+              </wp:anchor>
+            </w:drawing>
+          </mc:Choice>
+          <mc:Fallback>
+            <w:pict>
+              <v:rect w14:anchorId="088BA625" id="Rectangle 31" o:spid="_x0000_s1026" style="position:absolute;margin-left:218pt;margin-top:13.25pt;width:89pt;height:14pt;z-index:251667456;visibility:visible;mso-wrap-style:square;mso-width-percent:0;mso-wrap-distance-left:9pt;mso-wrap-distance-top:0;mso-wrap-distance-right:9pt;mso-wrap-distance-bottom:0;mso-position-horizontal:absolute;mso-position-horizontal-relative:text;mso-position-vertical:absolute;mso-position-vertical-relative:text;mso-width-percent:0;mso-width-relative:margin;v-text-anchor:middle" o:gfxdata="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" filled="f" strokecolor="red" strokeweight="1pt"/>
+            </w:pict>
+          </mc:Fallback>
+        </mc:AlternateContent>
+      </w:r>
+      <w:r>
+        <w:rPr>
+          <w:b/>
+          <w:bCs/>
+          <w:noProof/>
+          <w:color w:val="00B0F0"/>
+        </w:rPr>
+        <mc:AlternateContent>
+          <mc:Choice Requires="wps">
+            <w:drawing>
+              <wp:anchor distT="0" distB="0" distL="114300" distR="114300" simplePos="0" relativeHeight="251666432" behindDoc="0" locked="0" layoutInCell="1" allowOverlap="1" wp14:anchorId="6FBFB5F5" wp14:editId="1CD48B13">
+                <wp:simplePos x="0" y="0"/>
+                <wp:positionH relativeFrom="column">
+                  <wp:posOffset>1752600</wp:posOffset>
+                </wp:positionH>
+                <wp:positionV relativeFrom="paragraph">
+                  <wp:posOffset>168275</wp:posOffset>
+                </wp:positionV>
+                <wp:extent cx="971550" cy="177800"/>
+                <wp:effectExtent l="0" t="0" r="19050" b="12700"/>
+                <wp:wrapNone/>
+                <wp:docPr id="30" name="Rectangle 30"/>
+                <wp:cNvGraphicFramePr/>
+                <a:graphic xmlns:a="http://schemas.openxmlformats.org/drawingml/2006/main">
+                  <a:graphicData uri="http://schemas.microsoft.com/office/word/2010/wordprocessingShape">
+                    <wps:wsp>
+                      <wps:cNvSpPr/>
+                      <wps:spPr>
+                        <a:xfrm>
+                          <a:off x="0" y="0"/>
+                          <a:ext cx="971550" cy="177800"/>
+                        </a:xfrm>
+                        <a:prstGeom prst="rect">
+                          <a:avLst/>
+                        </a:prstGeom>
+                        <a:noFill/>
+                        <a:ln>
+                          <a:solidFill>
+                            <a:srgbClr val="FF0000"/>
+                          </a:solidFill>
+                        </a:ln>
+                      </wps:spPr>
+                      <wps:style>
+                        <a:lnRef idx="2">
+                          <a:schemeClr val="accent1">
+                            <a:shade val="50000"/>
+                          </a:schemeClr>
+                        </a:lnRef>
+                        <a:fillRef idx="1">
+                          <a:schemeClr val="accent1"/>
+                        </a:fillRef>
+                        <a:effectRef idx="0">
+                          <a:schemeClr val="accent1"/>
+                        </a:effectRef>
+                        <a:fontRef idx="minor">
+                          <a:schemeClr val="lt1"/>
+                        </a:fontRef>
+                      </wps:style>
+                      <wps:bodyPr rot="0" spcFirstLastPara="0" vertOverflow="overflow" horzOverflow="overflow" vert="horz" wrap="square" lIns="91440" tIns="45720" rIns="91440" bIns="45720" numCol="1" spcCol="0" rtlCol="0" fromWordArt="0" anchor="ctr" anchorCtr="0" forceAA="0" compatLnSpc="1">
+                        <a:prstTxWarp prst="textNoShape">
+                          <a:avLst/>
+                        </a:prstTxWarp>
+                        <a:noAutofit/>
+                      </wps:bodyPr>
+                    </wps:wsp>
+                  </a:graphicData>
+                </a:graphic>
+              </wp:anchor>
+            </w:drawing>
+          </mc:Choice>
+          <mc:Fallback>
+            <w:pict>
+              <v:rect w14:anchorId="3408D787" id="Rectangle 30" o:spid="_x0000_s1026" style="position:absolute;margin-left:138pt;margin-top:13.25pt;width:76.5pt;height:14pt;z-index:251666432;visibility:visible;mso-wrap-style:square;mso-wrap-distance-left:9pt;mso-wrap-distance-top:0;mso-wrap-distance-right:9pt;mso-wrap-distance-bottom:0;mso-position-horizontal:absolute;mso-position-horizontal-relative:text;mso-position-vertical:absolute;mso-position-vertical-relative:text;v-text-anchor:middle" o:gfxdata="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" filled="f" strokecolor="red" strokeweight="1pt"/>
+            </w:pict>
+          </mc:Fallback>
+        </mc:AlternateContent>
+      </w:r>
+      <w:r>
+        <w:rPr>
+          <w:noProof/>
+        </w:rPr>
+        <mc:AlternateContent>
+          <mc:Choice Requires="wps">
+            <w:drawing>
+              <wp:anchor distT="0" distB="0" distL="114300" distR="114300" simplePos="0" relativeHeight="251668480" behindDoc="0" locked="0" layoutInCell="1" allowOverlap="1" wp14:anchorId="1B3CBF8F" wp14:editId="3CF06715">
+                <wp:simplePos x="0" y="0"/>
+                <wp:positionH relativeFrom="column">
+                  <wp:posOffset>1651000</wp:posOffset>
+                </wp:positionH>
+                <wp:positionV relativeFrom="paragraph">
+                  <wp:posOffset>365125</wp:posOffset>
+                </wp:positionV>
+                <wp:extent cx="914400" cy="285750"/>
+                <wp:effectExtent l="0" t="0" r="23495" b="19050"/>
+                <wp:wrapNone/>
+                <wp:docPr id="32" name="Text Box 32"/>
+                <wp:cNvGraphicFramePr/>
+                <a:graphic xmlns:a="http://schemas.openxmlformats.org/drawingml/2006/main">
+                  <a:graphicData uri="http://schemas.microsoft.com/office/word/2010/wordprocessingShape">
+                    <wps:wsp>
+                      <wps:cNvSpPr txBox="1"/>
+                      <wps:spPr>
+                        <a:xfrm>
+                          <a:off x="0" y="0"/>
+                          <a:ext cx="914400" cy="285750"/>
+                        </a:xfrm>
+                        <a:prstGeom prst="rect">
+                          <a:avLst/>
+                        </a:prstGeom>
+                        <a:solidFill>
+                          <a:schemeClr val="lt1"/>
+                        </a:solidFill>
+                        <a:ln w="6350">
+                          <a:solidFill>
+                            <a:prstClr val="black"/>
+                          </a:solidFill>
+                        </a:ln>
+                      </wps:spPr>
+                      <wps:txbx>
+                        <w:txbxContent>
+                          <w:p>
+                            <w:pPr>
+                              <w:rPr>
+                                <w:color w:val="FF0000"/>
+                                <w:sz w:val="18"/>
+                                <w:szCs w:val="18"/>
+                              </w:rPr>
+                            </w:pPr>
+                            <w:r>
+                              <w:rPr>
+                                <w:color w:val="FF0000"/>
+                                <w:sz w:val="18"/>
+                                <w:szCs w:val="18"/>
+                              </w:rPr>
+                              <w:t>My computer address</w:t>
+                            </w:r>
+                          </w:p>
+                        </w:txbxContent>
+                      </wps:txbx>
+                      <wps:bodyPr rot="0" spcFirstLastPara="0" vertOverflow="overflow" horzOverflow="overflow" vert="horz" wrap="none" lIns="91440" tIns="45720" rIns="91440" bIns="45720" numCol="1" spcCol="0" rtlCol="0" fromWordArt="0" anchor="t" anchorCtr="0" forceAA="0" compatLnSpc="1">
+                        <a:prstTxWarp prst="textNoShape">
+                          <a:avLst/>
+                        </a:prstTxWarp>
+                        <a:noAutofit/>
+                      </wps:bodyPr>
+                    </wps:wsp>
+                  </a:graphicData>
+                </a:graphic>
+                <wp14:sizeRelV relativeFrom="margin">
+                  <wp14:pctHeight>0</wp14:pctHeight>
+                </wp14:sizeRelV>
+              </wp:anchor>
+            </w:drawing>
+          </mc:Choice>
+          <mc:Fallback>
+            <w:pict>
+              <v:shape w14:anchorId="1B3CBF8F" id="Text Box 32" o:spid="_x0000_s1028" type="#_x0000_t202" style="position:absolute;margin-left:130pt;margin-top:28.75pt;width:1in;height:22.5pt;z-index:251668480;visibility:visible;mso-wrap-style:none;mso-height-percent:0;mso-wrap-distance-left:9pt;mso-wrap-distance-top:0;mso-wrap-distance-right:9pt;mso-wrap-distance-bottom:0;mso-position-horizontal:absolute;mso-position-horizontal-relative:text;mso-position-vertical:absolute;mso-position-vertical-relative:text;mso-height-percent:0;mso-height-relative:margin;v-text-anchor:top" o:gfxdata="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" fillcolor="white [3201]" strokeweight=".5pt">
+                <v:textbox>
+                  <w:txbxContent>
+                    <w:p>
+                      <w:pPr>
+                        <w:rPr>
+                          <w:color w:val="FF0000"/>
+                          <w:sz w:val="18"/>
+                          <w:szCs w:val="18"/>
+                        </w:rPr>
+                      </w:pPr>
+                      <w:r>
+                        <w:rPr>
+                          <w:color w:val="FF0000"/>
+                          <w:sz w:val="18"/>
+                          <w:szCs w:val="18"/>
+                        </w:rPr>
+                        <w:t>My computer address</w:t>
+                      </w:r>
+                    </w:p>
+                  </w:txbxContent>
+                </v:textbox>
+              </v:shape>
+            </w:pict>
+          </mc:Fallback>
+        </mc:AlternateContent>
+      </w:r>
+      <w:r>
+        <w:rPr>
+          <w:b/>
+          <w:bCs/>
+          <w:color w:val="00B0F0"/>
+        </w:rPr>
+        <w:t>Internet Protocol Version 4</w:t>
+      </w:r>
+      <w:r>
+        <w:t>:</w:t>
+      </w:r>
+    </w:p>
+    <w:p>
+      <w:pPr>
+        <w:pStyle w:val="Default"/>
+      </w:pPr>
+      <w:r>
+        <w:rPr>
+          <w:noProof/>
+        </w:rPr>
+        <mc:AlternateContent>
+          <mc:Choice Requires="wps">
+            <w:drawing>
+              <wp:anchor distT="0" distB="0" distL="114300" distR="114300" simplePos="0" relativeHeight="251669504" behindDoc="0" locked="0" layoutInCell="1" allowOverlap="1" wp14:anchorId="4890680E" wp14:editId="56C38FCF">
+                <wp:simplePos x="0" y="0"/>
+                <wp:positionH relativeFrom="column">
+                  <wp:posOffset>3105150</wp:posOffset>
+                </wp:positionH>
+                <wp:positionV relativeFrom="paragraph">
+                  <wp:posOffset>189865</wp:posOffset>
+                </wp:positionV>
+                <wp:extent cx="914400" cy="285750"/>
+                <wp:effectExtent l="0" t="0" r="23495" b="19050"/>
+                <wp:wrapNone/>
+                <wp:docPr id="33" name="Text Box 33"/>
+                <wp:cNvGraphicFramePr/>
+                <a:graphic xmlns:a="http://schemas.openxmlformats.org/drawingml/2006/main">
+                  <a:graphicData uri="http://schemas.microsoft.com/office/word/2010/wordprocessingShape">
+                    <wps:wsp>
+                      <wps:cNvSpPr txBox="1"/>
+                      <wps:spPr>
+                        <a:xfrm>
+                          <a:off x="0" y="0"/>
+                          <a:ext cx="914400" cy="285750"/>
+                        </a:xfrm>
+                        <a:prstGeom prst="rect">
+                          <a:avLst/>
+                        </a:prstGeom>
+                        <a:solidFill>
+                          <a:schemeClr val="lt1"/>
+                        </a:solidFill>
+                        <a:ln w="6350">
+                          <a:solidFill>
+                            <a:prstClr val="black"/>
+                          </a:solidFill>
+                        </a:ln>
+                      </wps:spPr>
+                      <wps:txbx>
+                        <w:txbxContent>
+                          <w:p>
+                            <w:pPr>
+                              <w:rPr>
+                                <w:color w:val="FF0000"/>
+                                <w:sz w:val="18"/>
+                                <w:szCs w:val="18"/>
+                              </w:rPr>
+                            </w:pPr>
+                            <w:r>
+                              <w:rPr>
+                                <w:color w:val="FF0000"/>
+                                <w:sz w:val="18"/>
+                                <w:szCs w:val="18"/>
+                              </w:rPr>
+                              <w:t>Server address</w:t>
+                            </w:r>
+                          </w:p>
+                        </w:txbxContent>
+                      </wps:txbx>
+                      <wps:bodyPr rot="0" spcFirstLastPara="0" vertOverflow="overflow" horzOverflow="overflow" vert="horz" wrap="none" lIns="91440" tIns="45720" rIns="91440" bIns="45720" numCol="1" spcCol="0" rtlCol="0" fromWordArt="0" anchor="t" anchorCtr="0" forceAA="0" compatLnSpc="1">
+                        <a:prstTxWarp prst="textNoShape">
+                          <a:avLst/>
+                        </a:prstTxWarp>
+                        <a:noAutofit/>
+                      </wps:bodyPr>
+                    </wps:wsp>
+                  </a:graphicData>
+                </a:graphic>
+                <wp14:sizeRelV relativeFrom="margin">
+                  <wp14:pctHeight>0</wp14:pctHeight>
+                </wp14:sizeRelV>
+              </wp:anchor>
+            </w:drawing>
+          </mc:Choice>
+          <mc:Fallback>
+            <w:pict>
+              <v:shape w14:anchorId="4890680E" id="Text Box 33" o:spid="_x0000_s1029" type="#_x0000_t202" style="position:absolute;margin-left:244.5pt;margin-top:14.95pt;width:1in;height:22.5pt;z-index:251669504;visibility:visible;mso-wrap-style:none;mso-height-percent:0;mso-wrap-distance-left:9pt;mso-wrap-distance-top:0;mso-wrap-distance-right:9pt;mso-wrap-distance-bottom:0;mso-position-horizontal:absolute;mso-position-horizontal-relative:text;mso-position-vertical:absolute;mso-position-vertical-relative:text;mso-height-percent:0;mso-height-relative:margin;v-text-anchor:top" o:gfxdata="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" fillcolor="white [3201]" strokeweight=".5pt">
+                <v:textbox>
+                  <w:txbxContent>
+                    <w:p>
+                      <w:pPr>
+                        <w:rPr>
+                          <w:color w:val="FF0000"/>
+                          <w:sz w:val="18"/>
+                          <w:szCs w:val="18"/>
+                        </w:rPr>
+                      </w:pPr>
+                      <w:r>
+                        <w:rPr>
+                          <w:color w:val="FF0000"/>
+                          <w:sz w:val="18"/>
+                          <w:szCs w:val="18"/>
+                        </w:rPr>
+                        <w:t>Server address</w:t>
+                      </w:r>
+                    </w:p>
+                  </w:txbxContent>
+                </v:textbox>
+              </v:shape>
+            </w:pict>
+          </mc:Fallback>
+        </mc:AlternateContent>
+      </w:r>
+      <w:r>
+        <w:drawing>
+          <wp:inline distT="0" distB="0" distL="0" distR="0" wp14:anchorId="3434119E" wp14:editId="40AB1E53">
+            <wp:extent cx="5943600" cy="1878965"/>
+            <wp:effectExtent l="0" t="0" r="0" b="6985"/>
+            <wp:docPr id="22" name="Picture 22"/>
+            <wp:cNvGraphicFramePr>
+              <a:graphicFrameLocks xmlns:a="http://schemas.openxmlformats.org/drawingml/2006/main" noChangeAspect="1"/>
+            </wp:cNvGraphicFramePr>
+            <a:graphic xmlns:a="http://schemas.openxmlformats.org/drawingml/2006/main">
+              <a:graphicData uri="http://schemas.openxmlformats.org/drawingml/2006/picture">
+                <pic:pic xmlns:pic="http://schemas.openxmlformats.org/drawingml/2006/picture">
+                  <pic:nvPicPr>
+                    <pic:cNvPr id="1" name=""/>
+                    <pic:cNvPicPr/>
+                  </pic:nvPicPr>
+                  <pic:blipFill>
+                    <a:blip r:embed="rId18"/>
+                    <a:stretch>
+                      <a:fillRect/>
+                    </a:stretch>
+                  </pic:blipFill>
+                  <pic:spPr>
+                    <a:xfrm>
+                      <a:off x="0" y="0"/>
+                      <a:ext cx="5943600" cy="1878965"/>
+                    </a:xfrm>
+                    <a:prstGeom prst="rect">
+                      <a:avLst/>
+                    </a:prstGeom>
+                  </pic:spPr>
+                </pic:pic>
+              </a:graphicData>
+            </a:graphic>
+          </wp:inline>
+        </w:drawing>
+      </w:r>
+    </w:p>
+    <w:p>
+      <w:pPr>
+        <w:widowControl/>
+        <w:autoSpaceDE w:val="0"/>
+        <w:autoSpaceDN w:val="0"/>
+        <w:adjustRightInd w:val="0"/>
+        <w:ind w:firstLine="720"/>
+        <w:rPr>
+          <w:rFonts w:ascii="Times New Roman" w:hAnsi="Times New Roman" w:cs="Times New Roman"/>
+          <w:color w:val="000000"/>
+          <w:sz w:val="23"/>
+          <w:szCs w:val="23"/>
+        </w:rPr>
+      </w:pPr>
+      <w:r>
+        <w:rPr>
+          <w:rFonts w:ascii="Times New Roman" w:hAnsi="Times New Roman" w:cs="Times New Roman"/>
+          <w:b/>
+          <w:bCs/>
+          <w:color w:val="000000"/>
+          <w:sz w:val="23"/>
+          <w:szCs w:val="23"/>
+        </w:rPr>
+        <w:t xml:space="preserve">Q3) </w:t>
+      </w:r>
+      <w:r>
+        <w:rPr>
+          <w:rFonts w:ascii="Times New Roman" w:hAnsi="Times New Roman" w:cs="Times New Roman"/>
+          <w:color w:val="000000"/>
+          <w:sz w:val="23"/>
+          <w:szCs w:val="23"/>
+        </w:rPr>
+        <w:t xml:space="preserve">What is the Internet address of the webserver? </w:t>
+      </w:r>
+    </w:p>
+    <w:p>
+      <w:pPr>
+        <w:widowControl/>
+        <w:autoSpaceDE w:val="0"/>
+        <w:autoSpaceDN w:val="0"/>
+        <w:adjustRightInd w:val="0"/>
+        <w:ind w:firstLine="720"/>
+        <w:rPr>
+          <w:rFonts w:ascii="Times New Roman" w:hAnsi="Times New Roman" w:cs="Times New Roman"/>
+          <w:color w:val="0070C0"/>
+          <w:sz w:val="23"/>
+          <w:szCs w:val="23"/>
+        </w:rPr>
+      </w:pPr>
+      <w:r>
+        <w:rPr>
+          <w:rFonts w:ascii="Times New Roman" w:hAnsi="Times New Roman" w:cs="Times New Roman"/>
+          <w:color w:val="0070C0"/>
+          <w:sz w:val="23"/>
+          <w:szCs w:val="23"/>
+        </w:rPr>
+        <w:t>Answer: From the IPv4 protocol, the webserver address is 146.112.44.252</w:t>
+      </w:r>
+    </w:p>
+    <w:p>
+      <w:pPr>
+        <w:pStyle w:val="ListParagraph"/>
+        <w:widowControl/>
+        <w:autoSpaceDE w:val="0"/>
+        <w:autoSpaceDN w:val="0"/>
+        <w:adjustRightInd w:val="0"/>
+        <w:rPr>
+          <w:rFonts w:ascii="Times New Roman" w:hAnsi="Times New Roman" w:cs="Times New Roman"/>
+          <w:b/>
+          <w:bCs/>
+          <w:color w:val="000000"/>
+          <w:sz w:val="23"/>
+          <w:szCs w:val="23"/>
+        </w:rPr>
+      </w:pPr>
+      <w:r>
+        <w:rPr>
+          <w:rFonts w:ascii="Times New Roman" w:hAnsi="Times New Roman" w:cs="Times New Roman"/>
+          <w:b/>
+          <w:bCs/>
+          <w:color w:val="000000"/>
+          <w:sz w:val="23"/>
+          <w:szCs w:val="23"/>
+        </w:rPr>
+        <w:t>Q4) What is the Internet address of your computer?</w:t>
+      </w:r>
+    </w:p>
+    <w:p>
+      <w:pPr>
+        <w:pStyle w:val="ListParagraph"/>
+        <w:widowControl/>
+        <w:autoSpaceDE w:val="0"/>
+        <w:autoSpaceDN w:val="0"/>
+        <w:adjustRightInd w:val="0"/>
+        <w:rPr>
+          <w:rFonts w:ascii="Times New Roman" w:hAnsi="Times New Roman" w:cs="Times New Roman"/>
+          <w:color w:val="0070C0"/>
+          <w:sz w:val="24"/>
+          <w:szCs w:val="24"/>
+        </w:rPr>
+      </w:pPr>
+      <w:r>
+        <w:rPr>
+          <w:rFonts w:ascii="Times New Roman" w:hAnsi="Times New Roman" w:cs="Times New Roman"/>
+          <w:color w:val="0070C0"/>
+          <w:sz w:val="23"/>
+          <w:szCs w:val="23"/>
+        </w:rPr>
+        <w:lastRenderedPageBreak/>
+        <w:t xml:space="preserve">Answer: From the IPv4 protocol </w:t>
+      </w:r>
+      <w:r>
+        <w:rPr>
+          <w:rFonts w:ascii="Times New Roman" w:hAnsi="Times New Roman" w:cs="Times New Roman"/>
+          <w:color w:val="0070C0"/>
+          <w:sz w:val="23"/>
+          <w:szCs w:val="23"/>
+        </w:rPr>
+        <w:t>, m</w:t>
+      </w:r>
+      <w:r>
+        <w:rPr>
+          <w:rFonts w:ascii="Times New Roman" w:hAnsi="Times New Roman" w:cs="Times New Roman"/>
+          <w:color w:val="0070C0"/>
+          <w:sz w:val="23"/>
+          <w:szCs w:val="23"/>
+        </w:rPr>
+        <w:t>y computer IPv4 address is 192.168.0.21</w:t>
+      </w:r>
+      <w:r>
+        <w:rPr>
+          <w:rFonts w:ascii="Times New Roman" w:hAnsi="Times New Roman" w:cs="Times New Roman"/>
+          <w:color w:val="0070C0"/>
+          <w:sz w:val="23"/>
+          <w:szCs w:val="23"/>
+        </w:rPr>
+        <w:t xml:space="preserve"> which is also same as ipconfig result shown as below.</w:t>
+      </w:r>
+    </w:p>
+    <w:p>
+      <w:pPr>
+        <w:pStyle w:val="Default"/>
+      </w:pPr>
+    </w:p>
+    <w:p>
+      <w:pPr>
+        <w:tabs>
+          <w:tab w:val="left" w:pos="2140"/>
+        </w:tabs>
+        <w:rPr>
+          <w:rFonts w:asciiTheme="majorBidi" w:hAnsiTheme="majorBidi" w:cstheme="majorBidi"/>
+          <w:sz w:val="24"/>
+          <w:szCs w:val="24"/>
+        </w:rPr>
+      </w:pPr>
+    </w:p>
+    <w:p>
+      <w:pPr>
+        <w:rPr>
+          <w:rFonts w:asciiTheme="majorBidi" w:hAnsiTheme="majorBidi" w:cstheme="majorBidi"/>
+          <w:sz w:val="24"/>
+          <w:szCs w:val="24"/>
+        </w:rPr>
+      </w:pPr>
+      <w:r>
+        <w:rPr>
+          <w:rFonts w:asciiTheme="majorBidi" w:hAnsiTheme="majorBidi" w:cstheme="majorBidi"/>
+          <w:b/>
+          <w:bCs/>
+          <w:color w:val="00B0F0"/>
+          <w:sz w:val="24"/>
+          <w:szCs w:val="24"/>
+        </w:rPr>
+        <w:t>Ethernet II</w:t>
+      </w:r>
+      <w:r>
+        <w:rPr>
+          <w:rFonts w:asciiTheme="majorBidi" w:hAnsiTheme="majorBidi" w:cstheme="majorBidi"/>
+          <w:sz w:val="24"/>
+          <w:szCs w:val="24"/>
+        </w:rPr>
+        <w:t>:</w:t>
+      </w:r>
+    </w:p>
+    <w:p>
+      <w:pPr>
+        <w:rPr>
+          <w:rFonts w:asciiTheme="majorBidi" w:hAnsiTheme="majorBidi" w:cstheme="majorBidi"/>
+          <w:sz w:val="24"/>
+          <w:szCs w:val="24"/>
+        </w:rPr>
+      </w:pPr>
+      <w:r>
+        <w:rPr>
+          <w:rFonts w:asciiTheme="majorBidi" w:hAnsiTheme="majorBidi" w:cstheme="majorBidi"/>
+          <w:noProof/>
+          <w:sz w:val="24"/>
+          <w:szCs w:val="24"/>
+        </w:rPr>
+        <w:drawing>
+          <wp:inline distT="0" distB="0" distL="0" distR="0" wp14:anchorId="44AFE9A3" wp14:editId="7D3F05BD">
+            <wp:extent cx="5943600" cy="613410"/>
+            <wp:effectExtent l="0" t="0" r="0" b="0"/>
+            <wp:docPr id="15" name="Picture 15"/>
+            <wp:cNvGraphicFramePr>
+              <a:graphicFrameLocks xmlns:a="http://schemas.openxmlformats.org/drawingml/2006/main" noChangeAspect="1"/>
+            </wp:cNvGraphicFramePr>
+            <a:graphic xmlns:a="http://schemas.openxmlformats.org/drawingml/2006/main">
+              <a:graphicData uri="http://schemas.openxmlformats.org/drawingml/2006/picture">
+                <pic:pic xmlns:pic="http://schemas.openxmlformats.org/drawingml/2006/picture">
+                  <pic:nvPicPr>
+                    <pic:cNvPr id="1" name=""/>
+                    <pic:cNvPicPr/>
+                  </pic:nvPicPr>
+                  <pic:blipFill>
+                    <a:blip r:embed="rId19"/>
+                    <a:stretch>
+                      <a:fillRect/>
+                    </a:stretch>
+                  </pic:blipFill>
+                  <pic:spPr>
+                    <a:xfrm>
+                      <a:off x="0" y="0"/>
+                      <a:ext cx="5943600" cy="613410"/>
+                    </a:xfrm>
+                    <a:prstGeom prst="rect">
+                      <a:avLst/>
+                    </a:prstGeom>
+                  </pic:spPr>
+                </pic:pic>
+              </a:graphicData>
+            </a:graphic>
+          </wp:inline>
+        </w:drawing>
+      </w:r>
+    </w:p>
+    <w:p>
+      <w:pPr>
+        <w:pStyle w:val="ListParagraph"/>
+        <w:ind w:firstLine="240"/>
+        <w:rPr>
+          <w:rFonts w:asciiTheme="majorBidi" w:eastAsiaTheme="minorEastAsia" w:hAnsiTheme="majorBidi" w:cstheme="majorBidi"/>
+          <w:sz w:val="24"/>
+          <w:szCs w:val="24"/>
+          <w:lang w:eastAsia="zh-CN"/>
+        </w:rPr>
+      </w:pPr>
+    </w:p>
+    <w:p>
+      <w:pPr>
+        <w:rPr>
+          <w:rFonts w:asciiTheme="majorBidi" w:hAnsiTheme="majorBidi" w:cstheme="majorBidi"/>
+          <w:b/>
+          <w:bCs/>
+          <w:color w:val="00B0F0"/>
+          <w:sz w:val="24"/>
+          <w:szCs w:val="24"/>
+        </w:rPr>
+      </w:pPr>
+      <w:r>
+        <w:rPr>
+          <w:rFonts w:asciiTheme="majorBidi" w:hAnsiTheme="majorBidi" w:cstheme="majorBidi"/>
+          <w:b/>
+          <w:bCs/>
+          <w:color w:val="00B0F0"/>
+          <w:sz w:val="24"/>
+          <w:szCs w:val="24"/>
+        </w:rPr>
+        <w:t>Frame</w:t>
+      </w:r>
+      <w:r>
+        <w:rPr>
+          <w:rFonts w:asciiTheme="majorBidi" w:hAnsiTheme="majorBidi" w:cstheme="majorBidi"/>
+          <w:b/>
+          <w:bCs/>
+          <w:color w:val="00B0F0"/>
+          <w:sz w:val="24"/>
+          <w:szCs w:val="24"/>
+        </w:rPr>
+        <w:t>:</w:t>
+      </w:r>
+    </w:p>
+    <w:p>
+      <w:pPr>
+        <w:rPr>
+          <w:rFonts w:asciiTheme="majorBidi" w:hAnsiTheme="majorBidi" w:cstheme="majorBidi"/>
+          <w:sz w:val="24"/>
+          <w:szCs w:val="24"/>
+        </w:rPr>
+      </w:pPr>
+      <w:r>
+        <w:rPr>
+          <w:b/>
+          <w:bCs/>
+          <w:noProof/>
+          <w:color w:val="00B0F0"/>
+        </w:rPr>
+        <mc:AlternateContent>
+          <mc:Choice Requires="wps">
+            <w:drawing>
+              <wp:anchor distT="0" distB="0" distL="114300" distR="114300" simplePos="0" relativeHeight="251671552" behindDoc="0" locked="0" layoutInCell="1" allowOverlap="1" wp14:anchorId="204DED9E" wp14:editId="028B88EC">
+                <wp:simplePos x="0" y="0"/>
+                <wp:positionH relativeFrom="column">
+                  <wp:posOffset>215900</wp:posOffset>
+                </wp:positionH>
+                <wp:positionV relativeFrom="paragraph">
+                  <wp:posOffset>1349375</wp:posOffset>
+                </wp:positionV>
+                <wp:extent cx="1898650" cy="88900"/>
+                <wp:effectExtent l="0" t="0" r="25400" b="25400"/>
+                <wp:wrapNone/>
+                <wp:docPr id="35" name="Rectangle 35"/>
+                <wp:cNvGraphicFramePr/>
+                <a:graphic xmlns:a="http://schemas.openxmlformats.org/drawingml/2006/main">
+                  <a:graphicData uri="http://schemas.microsoft.com/office/word/2010/wordprocessingShape">
+                    <wps:wsp>
+                      <wps:cNvSpPr/>
+                      <wps:spPr>
+                        <a:xfrm>
+                          <a:off x="0" y="0"/>
+                          <a:ext cx="1898650" cy="88900"/>
+                        </a:xfrm>
+                        <a:prstGeom prst="rect">
+                          <a:avLst/>
+                        </a:prstGeom>
+                        <a:noFill/>
+                        <a:ln>
+                          <a:solidFill>
+                            <a:srgbClr val="FF0000"/>
+                          </a:solidFill>
+                        </a:ln>
+                      </wps:spPr>
+                      <wps:style>
+                        <a:lnRef idx="2">
+                          <a:schemeClr val="accent1">
+                            <a:shade val="50000"/>
+                          </a:schemeClr>
+                        </a:lnRef>
+                        <a:fillRef idx="1">
+                          <a:schemeClr val="accent1"/>
+                        </a:fillRef>
+                        <a:effectRef idx="0">
+                          <a:schemeClr val="accent1"/>
+                        </a:effectRef>
+                        <a:fontRef idx="minor">
+                          <a:schemeClr val="lt1"/>
+                        </a:fontRef>
+                      </wps:style>
+                      <wps:bodyPr rot="0" spcFirstLastPara="0" vertOverflow="overflow" horzOverflow="overflow" vert="horz" wrap="square" lIns="91440" tIns="45720" rIns="91440" bIns="45720" numCol="1" spcCol="0" rtlCol="0" fromWordArt="0" anchor="ctr" anchorCtr="0" forceAA="0" compatLnSpc="1">
+                        <a:prstTxWarp prst="textNoShape">
+                          <a:avLst/>
+                        </a:prstTxWarp>
+                        <a:noAutofit/>
+                      </wps:bodyPr>
+                    </wps:wsp>
+                  </a:graphicData>
+                </a:graphic>
+                <wp14:sizeRelH relativeFrom="margin">
+                  <wp14:pctWidth>0</wp14:pctWidth>
+                </wp14:sizeRelH>
+                <wp14:sizeRelV relativeFrom="margin">
+                  <wp14:pctHeight>0</wp14:pctHeight>
+                </wp14:sizeRelV>
+              </wp:anchor>
+            </w:drawing>
+          </mc:Choice>
+          <mc:Fallback>
+            <w:pict>
+              <v:rect w14:anchorId="38E1B01B" id="Rectangle 35" o:spid="_x0000_s1026" style="position:absolute;margin-left:17pt;margin-top:106.25pt;width:149.5pt;height:7pt;z-index:251671552;visibility:visible;mso-wrap-style:square;mso-width-percent:0;mso-height-percent:0;mso-wrap-distance-left:9pt;mso-wrap-distance-top:0;mso-wrap-distance-right:9pt;mso-wrap-distance-bottom:0;mso-position-horizontal:absolute;mso-position-horizontal-relative:text;mso-position-vertical:absolute;mso-position-vertical-relative:text;mso-width-percent:0;mso-height-percent:0;mso-width-relative:margin;mso-height-relative:margin;v-text-anchor:middle" o:gfxdata="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" filled="f" strokecolor="red" strokeweight="1pt"/>
+            </w:pict>
+          </mc:Fallback>
+        </mc:AlternateContent>
+      </w:r>
+      <w:bookmarkStart w:id="0" w:name="_GoBack"/>
+      <w:r>
+        <w:rPr>
+          <w:rFonts w:asciiTheme="majorBidi" w:hAnsiTheme="majorBidi" w:cstheme="majorBidi"/>
+          <w:sz w:val="24"/>
+          <w:szCs w:val="24"/>
+        </w:rPr>
+        <w:drawing>
+          <wp:inline distT="0" distB="0" distL="0" distR="0" wp14:anchorId="2070561D" wp14:editId="4D35E7B4">
+            <wp:extent cx="5943600" cy="1631315"/>
+            <wp:effectExtent l="0" t="0" r="0" b="6985"/>
+            <wp:docPr id="34" name="Picture 34"/>
+            <wp:cNvGraphicFramePr>
+              <a:graphicFrameLocks xmlns:a="http://schemas.openxmlformats.org/drawingml/2006/main" noChangeAspect="1"/>
+            </wp:cNvGraphicFramePr>
+            <a:graphic xmlns:a="http://schemas.openxmlformats.org/drawingml/2006/main">
+              <a:graphicData uri="http://schemas.openxmlformats.org/drawingml/2006/picture">
+                <pic:pic xmlns:pic="http://schemas.openxmlformats.org/drawingml/2006/picture">
+                  <pic:nvPicPr>
+                    <pic:cNvPr id="1" name=""/>
+                    <pic:cNvPicPr/>
+                  </pic:nvPicPr>
+                  <pic:blipFill>
+                    <a:blip r:embed="rId20"/>
+                    <a:stretch>
+                      <a:fillRect/>
+                    </a:stretch>
+                  </pic:blipFill>
+                  <pic:spPr>
+                    <a:xfrm>
+                      <a:off x="0" y="0"/>
+                      <a:ext cx="5943600" cy="1631315"/>
+                    </a:xfrm>
+                    <a:prstGeom prst="rect">
+                      <a:avLst/>
+                    </a:prstGeom>
+                  </pic:spPr>
+                </pic:pic>
+              </a:graphicData>
+            </a:graphic>
+          </wp:inline>
+        </w:drawing>
+      </w:r>
+      <w:bookmarkEnd w:id="0"/>
+      <w:r>
+        <w:rPr>
+          <w:rFonts w:asciiTheme="majorBidi" w:hAnsiTheme="majorBidi" w:cstheme="majorBidi"/>
+          <w:sz w:val="24"/>
+          <w:szCs w:val="24"/>
+        </w:rPr>
+        <w:t xml:space="preserve"> </w:t>
+      </w:r>
+    </w:p>
+    <w:p>
+      <w:pPr>
+        <w:rPr>
+          <w:rFonts w:asciiTheme="majorBidi" w:hAnsiTheme="majorBidi" w:cstheme="majorBidi"/>
+          <w:sz w:val="24"/>
+          <w:szCs w:val="24"/>
+        </w:rPr>
+      </w:pPr>
+    </w:p>
+    <w:p>
+      <w:pPr>
+        <w:pStyle w:val="ListParagraph"/>
+        <w:numPr>
+          <w:ilvl w:val="0"/>
+          <w:numId w:val="3"/>
+        </w:numPr>
+        <w:rPr>
+          <w:rFonts w:asciiTheme="majorBidi" w:eastAsiaTheme="minorHAnsi" w:hAnsiTheme="majorBidi" w:cstheme="majorBidi"/>
+          <w:sz w:val="24"/>
+          <w:szCs w:val="24"/>
+        </w:rPr>
+      </w:pPr>
+      <w:r>
+        <w:rPr>
+          <w:rFonts w:asciiTheme="majorBidi" w:eastAsiaTheme="minorHAnsi" w:hAnsiTheme="majorBidi" w:cstheme="majorBidi"/>
+          <w:sz w:val="24"/>
+          <w:szCs w:val="24"/>
+        </w:rPr>
+        <w:t>My laptop address:</w:t>
+      </w:r>
+    </w:p>
+    <w:p>
+      <w:pPr>
+        <w:rPr>
+          <w:rFonts w:asciiTheme="majorBidi" w:hAnsiTheme="majorBidi" w:cstheme="majorBidi"/>
+          <w:sz w:val="24"/>
+          <w:szCs w:val="24"/>
+        </w:rPr>
+      </w:pPr>
+      <w:r>
+        <w:rPr>
+          <w:rFonts w:asciiTheme="majorBidi" w:hAnsiTheme="majorBidi" w:cstheme="majorBidi"/>
+          <w:noProof/>
+          <w:sz w:val="24"/>
+          <w:szCs w:val="24"/>
+        </w:rPr>
+        <w:drawing>
+          <wp:inline distT="0" distB="0" distL="0" distR="0" wp14:anchorId="30F85B0D" wp14:editId="4A65FD0B">
+            <wp:extent cx="5943600" cy="3136265"/>
+            <wp:effectExtent l="0" t="0" r="0" b="6985"/>
+            <wp:docPr id="14" name="Picture 14"/>
+            <wp:cNvGraphicFramePr>
+              <a:graphicFrameLocks xmlns:a="http://schemas.openxmlformats.org/drawingml/2006/main" noChangeAspect="1"/>
+            </wp:cNvGraphicFramePr>
+            <a:graphic xmlns:a="http://schemas.openxmlformats.org/drawingml/2006/main">
+              <a:graphicData uri="http://schemas.openxmlformats.org/drawingml/2006/picture">
+                <pic:pic xmlns:pic="http://schemas.openxmlformats.org/drawingml/2006/picture">
+                  <pic:nvPicPr>
+                    <pic:cNvPr id="1" name=""/>
+                    <pic:cNvPicPr/>
+                  </pic:nvPicPr>
+                  <pic:blipFill>
+                    <a:blip r:embed="rId21"/>
+                    <a:stretch>
+                      <a:fillRect/>
+                    </a:stretch>
+                  </pic:blipFill>
+                  <pic:spPr>
+                    <a:xfrm>
+                      <a:off x="0" y="0"/>
+                      <a:ext cx="5943600" cy="3136265"/>
+                    </a:xfrm>
+                    <a:prstGeom prst="rect">
+                      <a:avLst/>
+                    </a:prstGeom>
+                  </pic:spPr>
+                </pic:pic>
+              </a:graphicData>
+            </a:graphic>
+          </wp:inline>
+        </w:drawing>
+      </w:r>
+    </w:p>
+    <w:p>
+      <w:pPr>
+        <w:rPr>
+          <w:rFonts w:asciiTheme="majorBidi" w:hAnsiTheme="majorBidi" w:cstheme="majorBidi"/>
+          <w:sz w:val="24"/>
+          <w:szCs w:val="24"/>
+        </w:rPr>
+      </w:pPr>
+    </w:p>
+    <w:p>
+      <w:pPr>
+        <w:rPr>
+          <w:rFonts w:asciiTheme="majorBidi" w:hAnsiTheme="majorBidi" w:cstheme="majorBidi"/>
+          <w:sz w:val="24"/>
+          <w:szCs w:val="24"/>
+        </w:rPr>
+      </w:pPr>
+    </w:p>
+    <w:p>
+      <w:pPr>
+        <w:widowControl/>
+        <w:autoSpaceDE w:val="0"/>
+        <w:autoSpaceDN w:val="0"/>
+        <w:adjustRightInd w:val="0"/>
+        <w:rPr>
+          <w:rFonts w:ascii="Times New Roman" w:hAnsi="Times New Roman" w:cs="Times New Roman"/>
+          <w:color w:val="000000"/>
+          <w:sz w:val="24"/>
+          <w:szCs w:val="24"/>
+        </w:rPr>
+      </w:pPr>
+    </w:p>
+    <w:p>
+      <w:pPr>
+        <w:pStyle w:val="ListParagraph"/>
+        <w:widowControl/>
+        <w:autoSpaceDE w:val="0"/>
+        <w:autoSpaceDN w:val="0"/>
+        <w:adjustRightInd w:val="0"/>
+        <w:rPr>
+          <w:rFonts w:ascii="Times New Roman" w:hAnsi="Times New Roman" w:cs="Times New Roman"/>
+          <w:color w:val="000000"/>
+          <w:sz w:val="24"/>
+          <w:szCs w:val="24"/>
+        </w:rPr>
+      </w:pPr>
+    </w:p>
+    <w:p>
+      <w:pPr>
+        <w:pStyle w:val="ListParagraph"/>
+        <w:widowControl/>
+        <w:autoSpaceDE w:val="0"/>
+        <w:autoSpaceDN w:val="0"/>
+        <w:adjustRightInd w:val="0"/>
+        <w:rPr>
+          <w:rFonts w:ascii="Times New Roman" w:hAnsi="Times New Roman" w:cs="Times New Roman"/>
+          <w:color w:val="000000"/>
+          <w:sz w:val="24"/>
+          <w:szCs w:val="24"/>
+        </w:rPr>
+      </w:pPr>
+    </w:p>
+    <w:p>
+      <w:pPr>
+        <w:widowControl/>
+        <w:autoSpaceDE w:val="0"/>
+        <w:autoSpaceDN w:val="0"/>
+        <w:adjustRightInd w:val="0"/>
+        <w:rPr>
+          <w:rFonts w:ascii="Times New Roman" w:hAnsi="Times New Roman" w:cs="Times New Roman"/>
+          <w:color w:val="000000"/>
+          <w:sz w:val="24"/>
+          <w:szCs w:val="24"/>
+        </w:rPr>
+      </w:pPr>
+    </w:p>
+    <w:p>
+      <w:pPr>
+        <w:pStyle w:val="ListParagraph"/>
+        <w:widowControl/>
+        <w:numPr>
+          <w:ilvl w:val="0"/>
+          <w:numId w:val="3"/>
+        </w:numPr>
+        <w:autoSpaceDE w:val="0"/>
+        <w:autoSpaceDN w:val="0"/>
+        <w:adjustRightInd w:val="0"/>
+        <w:rPr>
+          <w:rFonts w:ascii="Times New Roman" w:hAnsi="Times New Roman" w:cs="Times New Roman"/>
+          <w:color w:val="000000"/>
+          <w:sz w:val="24"/>
+          <w:szCs w:val="24"/>
+        </w:rPr>
+      </w:pPr>
+      <w:r>
+        <w:rPr>
+          <w:rFonts w:ascii="Times New Roman" w:hAnsi="Times New Roman" w:cs="Times New Roman"/>
+          <w:b/>
+          <w:bCs/>
+          <w:color w:val="000000"/>
+          <w:sz w:val="23"/>
+          <w:szCs w:val="23"/>
+        </w:rPr>
+        <w:t xml:space="preserve">Q5) </w:t>
+      </w:r>
+      <w:r>
+        <w:rPr>
+          <w:rFonts w:ascii="Times New Roman" w:hAnsi="Times New Roman" w:cs="Times New Roman"/>
+          <w:color w:val="000000"/>
+          <w:sz w:val="23"/>
+          <w:szCs w:val="23"/>
+        </w:rPr>
+        <w:t>Print and include snapshots of the two HTTP messages (GET and OK) referred to in Q2).</w:t>
+      </w:r>
+    </w:p>
+    <w:p>
+      <w:pPr>
+        <w:pStyle w:val="ListParagraph"/>
+        <w:widowControl/>
+        <w:numPr>
+          <w:ilvl w:val="1"/>
+          <w:numId w:val="3"/>
+        </w:numPr>
+        <w:autoSpaceDE w:val="0"/>
+        <w:autoSpaceDN w:val="0"/>
+        <w:adjustRightInd w:val="0"/>
+        <w:rPr>
+          <w:rFonts w:ascii="Times New Roman" w:hAnsi="Times New Roman" w:cs="Times New Roman"/>
+          <w:color w:val="000000"/>
+          <w:sz w:val="23"/>
+          <w:szCs w:val="23"/>
+        </w:rPr>
+      </w:pPr>
+      <w:r>
+        <w:rPr>
+          <w:rFonts w:ascii="Times New Roman" w:hAnsi="Times New Roman" w:cs="Times New Roman"/>
+          <w:color w:val="000000"/>
+          <w:sz w:val="23"/>
+          <w:szCs w:val="23"/>
+        </w:rPr>
+        <w:lastRenderedPageBreak/>
+        <w:t>GET message</w:t>
+      </w:r>
+    </w:p>
+    <w:p>
+      <w:pPr>
+        <w:pStyle w:val="ListParagraph"/>
+        <w:widowControl/>
+        <w:autoSpaceDE w:val="0"/>
+        <w:autoSpaceDN w:val="0"/>
+        <w:adjustRightInd w:val="0"/>
+        <w:rPr>
+          <w:rFonts w:ascii="Times New Roman" w:hAnsi="Times New Roman" w:cs="Times New Roman"/>
+          <w:color w:val="000000"/>
+          <w:sz w:val="24"/>
+          <w:szCs w:val="24"/>
+        </w:rPr>
+      </w:pPr>
+      <w:r>
+        <w:rPr>
+          <w:rFonts w:ascii="Times New Roman" w:hAnsi="Times New Roman" w:cs="Times New Roman"/>
+          <w:noProof/>
+          <w:color w:val="000000"/>
+          <w:sz w:val="24"/>
+          <w:szCs w:val="24"/>
+        </w:rPr>
+        <w:drawing>
+          <wp:inline distT="0" distB="0" distL="0" distR="0" wp14:anchorId="152FF4CD" wp14:editId="06FC7730">
+            <wp:extent cx="5149850" cy="2874233"/>
+            <wp:effectExtent l="0" t="0" r="0" b="2540"/>
+            <wp:docPr id="23" name="Picture 23"/>
+            <wp:cNvGraphicFramePr>
+              <a:graphicFrameLocks xmlns:a="http://schemas.openxmlformats.org/drawingml/2006/main" noChangeAspect="1"/>
+            </wp:cNvGraphicFramePr>
+            <a:graphic xmlns:a="http://schemas.openxmlformats.org/drawingml/2006/main">
+              <a:graphicData uri="http://schemas.openxmlformats.org/drawingml/2006/picture">
+                <pic:pic xmlns:pic="http://schemas.openxmlformats.org/drawingml/2006/picture">
+                  <pic:nvPicPr>
+                    <pic:cNvPr id="1" name=""/>
+                    <pic:cNvPicPr/>
+                  </pic:nvPicPr>
+                  <pic:blipFill>
+                    <a:blip r:embed="rId22"/>
+                    <a:stretch>
+                      <a:fillRect/>
+                    </a:stretch>
+                  </pic:blipFill>
+                  <pic:spPr>
+                    <a:xfrm>
+                      <a:off x="0" y="0"/>
+                      <a:ext cx="5172902" cy="2887099"/>
+                    </a:xfrm>
+                    <a:prstGeom prst="rect">
+                      <a:avLst/>
+                    </a:prstGeom>
+                  </pic:spPr>
+                </pic:pic>
+              </a:graphicData>
+            </a:graphic>
+          </wp:inline>
+        </w:drawing>
+      </w:r>
+    </w:p>
+    <w:p>
+      <w:pPr>
+        <w:pStyle w:val="ListParagraph"/>
+        <w:widowControl/>
+        <w:autoSpaceDE w:val="0"/>
+        <w:autoSpaceDN w:val="0"/>
+        <w:adjustRightInd w:val="0"/>
+        <w:rPr>
+          <w:rFonts w:ascii="Times New Roman" w:hAnsi="Times New Roman" w:cs="Times New Roman"/>
+          <w:color w:val="000000"/>
+          <w:sz w:val="24"/>
+          <w:szCs w:val="24"/>
+        </w:rPr>
+      </w:pPr>
+      <w:r>
+        <w:rPr>
+          <w:rFonts w:ascii="Times New Roman" w:hAnsi="Times New Roman" w:cs="Times New Roman"/>
+          <w:noProof/>
+          <w:color w:val="000000"/>
+          <w:sz w:val="24"/>
+          <w:szCs w:val="24"/>
+        </w:rPr>
+        <w:drawing>
+          <wp:inline distT="0" distB="0" distL="0" distR="0" wp14:anchorId="01C2B83B" wp14:editId="4A78BDD2">
+            <wp:extent cx="4984898" cy="3556000"/>
+            <wp:effectExtent l="0" t="0" r="6350" b="6350"/>
+            <wp:docPr id="24" name="Picture 24"/>
+            <wp:cNvGraphicFramePr>
+              <a:graphicFrameLocks xmlns:a="http://schemas.openxmlformats.org/drawingml/2006/main" noChangeAspect="1"/>
+            </wp:cNvGraphicFramePr>
+            <a:graphic xmlns:a="http://schemas.openxmlformats.org/drawingml/2006/main">
+              <a:graphicData uri="http://schemas.openxmlformats.org/drawingml/2006/picture">
+                <pic:pic xmlns:pic="http://schemas.openxmlformats.org/drawingml/2006/picture">
+                  <pic:nvPicPr>
+                    <pic:cNvPr id="1" name=""/>
+                    <pic:cNvPicPr/>
+                  </pic:nvPicPr>
+                  <pic:blipFill>
+                    <a:blip r:embed="rId23"/>
+                    <a:stretch>
+                      <a:fillRect/>
+                    </a:stretch>
+                  </pic:blipFill>
+                  <pic:spPr>
+                    <a:xfrm>
+                      <a:off x="0" y="0"/>
+                      <a:ext cx="5006088" cy="3571116"/>
+                    </a:xfrm>
+                    <a:prstGeom prst="rect">
+                      <a:avLst/>
+                    </a:prstGeom>
+                  </pic:spPr>
+                </pic:pic>
+              </a:graphicData>
+            </a:graphic>
+          </wp:inline>
+        </w:drawing>
+      </w:r>
+    </w:p>
+    <w:p>
+      <w:pPr>
+        <w:pStyle w:val="ListParagraph"/>
+        <w:widowControl/>
+        <w:autoSpaceDE w:val="0"/>
+        <w:autoSpaceDN w:val="0"/>
+        <w:adjustRightInd w:val="0"/>
+        <w:rPr>
+          <w:rFonts w:ascii="Times New Roman" w:hAnsi="Times New Roman" w:cs="Times New Roman"/>
+          <w:color w:val="000000"/>
+          <w:sz w:val="24"/>
+          <w:szCs w:val="24"/>
+        </w:rPr>
+      </w:pPr>
+      <w:r>
+        <w:rPr>
+          <w:rFonts w:ascii="Times New Roman" w:hAnsi="Times New Roman" w:cs="Times New Roman"/>
+          <w:noProof/>
+          <w:color w:val="000000"/>
+          <w:sz w:val="24"/>
+          <w:szCs w:val="24"/>
+        </w:rPr>
+        <w:drawing>
+          <wp:inline distT="0" distB="0" distL="0" distR="0" wp14:anchorId="3BCE8444" wp14:editId="37E417EE">
+            <wp:extent cx="5943600" cy="1229360"/>
+            <wp:effectExtent l="0" t="0" r="0" b="8890"/>
+            <wp:docPr id="25" name="Picture 25"/>
+            <wp:cNvGraphicFramePr>
+              <a:graphicFrameLocks xmlns:a="http://schemas.openxmlformats.org/drawingml/2006/main" noChangeAspect="1"/>
+            </wp:cNvGraphicFramePr>
+            <a:graphic xmlns:a="http://schemas.openxmlformats.org/drawingml/2006/main">
+              <a:graphicData uri="http://schemas.openxmlformats.org/drawingml/2006/picture">
+                <pic:pic xmlns:pic="http://schemas.openxmlformats.org/drawingml/2006/picture">
+                  <pic:nvPicPr>
+                    <pic:cNvPr id="1" name=""/>
+                    <pic:cNvPicPr/>
+                  </pic:nvPicPr>
+                  <pic:blipFill>
+                    <a:blip r:embed="rId24"/>
+                    <a:stretch>
+                      <a:fillRect/>
+                    </a:stretch>
+                  </pic:blipFill>
+                  <pic:spPr>
+                    <a:xfrm>
+                      <a:off x="0" y="0"/>
+                      <a:ext cx="5943600" cy="1229360"/>
+                    </a:xfrm>
+                    <a:prstGeom prst="rect">
+                      <a:avLst/>
+                    </a:prstGeom>
+                  </pic:spPr>
+                </pic:pic>
+              </a:graphicData>
+            </a:graphic>
+          </wp:inline>
+        </w:drawing>
+      </w:r>
+    </w:p>
+    <w:p>
+      <w:pPr>
+        <w:pStyle w:val="ListParagraph"/>
+        <w:widowControl/>
+        <w:autoSpaceDE w:val="0"/>
+        <w:autoSpaceDN w:val="0"/>
+        <w:adjustRightInd w:val="0"/>
+        <w:rPr>
+          <w:rFonts w:ascii="Times New Roman" w:hAnsi="Times New Roman" w:cs="Times New Roman"/>
+          <w:color w:val="000000"/>
+          <w:sz w:val="24"/>
+          <w:szCs w:val="24"/>
+        </w:rPr>
+      </w:pPr>
+      <w:r>
+        <w:rPr>
+          <w:rFonts w:ascii="Times New Roman" w:hAnsi="Times New Roman" w:cs="Times New Roman"/>
+          <w:noProof/>
+          <w:color w:val="000000"/>
+          <w:sz w:val="24"/>
+          <w:szCs w:val="24"/>
+        </w:rPr>
+        <w:lastRenderedPageBreak/>
+        <w:drawing>
+          <wp:inline distT="0" distB="0" distL="0" distR="0" wp14:anchorId="178F4DAF" wp14:editId="28EBF6FB">
+            <wp:extent cx="5943600" cy="981075"/>
+            <wp:effectExtent l="0" t="0" r="0" b="9525"/>
+            <wp:docPr id="26" name="Picture 26"/>
+            <wp:cNvGraphicFramePr>
+              <a:graphicFrameLocks xmlns:a="http://schemas.openxmlformats.org/drawingml/2006/main" noChangeAspect="1"/>
+            </wp:cNvGraphicFramePr>
+            <a:graphic xmlns:a="http://schemas.openxmlformats.org/drawingml/2006/main">
+              <a:graphicData uri="http://schemas.openxmlformats.org/drawingml/2006/picture">
+                <pic:pic xmlns:pic="http://schemas.openxmlformats.org/drawingml/2006/picture">
+                  <pic:nvPicPr>
+                    <pic:cNvPr id="1" name=""/>
+                    <pic:cNvPicPr/>
+                  </pic:nvPicPr>
+                  <pic:blipFill>
+                    <a:blip r:embed="rId25"/>
+                    <a:stretch>
+                      <a:fillRect/>
+                    </a:stretch>
+                  </pic:blipFill>
+                  <pic:spPr>
+                    <a:xfrm>
+                      <a:off x="0" y="0"/>
+                      <a:ext cx="5943600" cy="981075"/>
+                    </a:xfrm>
+                    <a:prstGeom prst="rect">
+                      <a:avLst/>
+                    </a:prstGeom>
+                  </pic:spPr>
+                </pic:pic>
+              </a:graphicData>
+            </a:graphic>
+          </wp:inline>
+        </w:drawing>
+      </w:r>
+    </w:p>
+    <w:p>
+      <w:pPr>
+        <w:pStyle w:val="ListParagraph"/>
+        <w:widowControl/>
+        <w:autoSpaceDE w:val="0"/>
+        <w:autoSpaceDN w:val="0"/>
+        <w:adjustRightInd w:val="0"/>
+        <w:rPr>
+          <w:rFonts w:ascii="Times New Roman" w:hAnsi="Times New Roman" w:cs="Times New Roman"/>
+          <w:color w:val="000000"/>
+          <w:sz w:val="24"/>
+          <w:szCs w:val="24"/>
+        </w:rPr>
+      </w:pPr>
+    </w:p>
+    <w:p>
+      <w:pPr>
+        <w:pStyle w:val="ListParagraph"/>
+        <w:widowControl/>
+        <w:numPr>
+          <w:ilvl w:val="1"/>
+          <w:numId w:val="3"/>
+        </w:numPr>
+        <w:autoSpaceDE w:val="0"/>
+        <w:autoSpaceDN w:val="0"/>
+        <w:adjustRightInd w:val="0"/>
+        <w:rPr>
+          <w:rFonts w:ascii="Times New Roman" w:hAnsi="Times New Roman" w:cs="Times New Roman"/>
+          <w:color w:val="000000"/>
+          <w:sz w:val="24"/>
+          <w:szCs w:val="24"/>
+        </w:rPr>
+      </w:pPr>
+      <w:r>
+        <w:rPr>
+          <w:rFonts w:ascii="Times New Roman" w:hAnsi="Times New Roman" w:cs="Times New Roman"/>
+          <w:color w:val="000000"/>
+          <w:sz w:val="24"/>
+          <w:szCs w:val="24"/>
+        </w:rPr>
+        <w:t xml:space="preserve">GET </w:t>
+      </w:r>
+      <w:r>
+        <w:rPr>
+          <w:rFonts w:ascii="Times New Roman" w:hAnsi="Times New Roman" w:cs="Times New Roman" w:hint="eastAsia"/>
+          <w:color w:val="000000"/>
+          <w:sz w:val="24"/>
+          <w:szCs w:val="24"/>
+          <w:lang w:eastAsia="zh-CN"/>
+        </w:rPr>
+        <w:t>OK</w:t>
+      </w:r>
+      <w:r>
+        <w:rPr>
+          <w:rFonts w:ascii="Times New Roman" w:hAnsi="Times New Roman" w:cs="Times New Roman"/>
+          <w:color w:val="000000"/>
+          <w:sz w:val="24"/>
+          <w:szCs w:val="24"/>
+        </w:rPr>
+        <w:t xml:space="preserve"> </w:t>
+      </w:r>
+      <w:r>
+        <w:rPr>
+          <w:rFonts w:ascii="Times New Roman" w:hAnsi="Times New Roman" w:cs="Times New Roman" w:hint="eastAsia"/>
+          <w:color w:val="000000"/>
+          <w:sz w:val="24"/>
+          <w:szCs w:val="24"/>
+          <w:lang w:eastAsia="zh-CN"/>
+        </w:rPr>
+        <w:t>response</w:t>
+      </w:r>
+      <w:r>
+        <w:rPr>
+          <w:rFonts w:ascii="Times New Roman" w:hAnsi="Times New Roman" w:cs="Times New Roman"/>
+          <w:color w:val="000000"/>
+          <w:sz w:val="24"/>
+          <w:szCs w:val="24"/>
+        </w:rPr>
+        <w:t xml:space="preserve"> message</w:t>
+      </w:r>
+    </w:p>
+    <w:p>
+      <w:pPr>
+        <w:pStyle w:val="ListParagraph"/>
+        <w:widowControl/>
+        <w:autoSpaceDE w:val="0"/>
+        <w:autoSpaceDN w:val="0"/>
+        <w:adjustRightInd w:val="0"/>
+        <w:ind w:left="1185"/>
+        <w:rPr>
+          <w:rFonts w:ascii="Times New Roman" w:hAnsi="Times New Roman" w:cs="Times New Roman"/>
+          <w:color w:val="000000"/>
+          <w:sz w:val="24"/>
+          <w:szCs w:val="24"/>
+        </w:rPr>
+      </w:pPr>
+      <w:r>
+        <w:rPr>
+          <w:rFonts w:ascii="Times New Roman" w:hAnsi="Times New Roman" w:cs="Times New Roman"/>
+          <w:noProof/>
+          <w:color w:val="000000"/>
+          <w:sz w:val="24"/>
+          <w:szCs w:val="24"/>
+        </w:rPr>
+        <w:drawing>
+          <wp:inline distT="0" distB="0" distL="0" distR="0" wp14:anchorId="0FA2EA54" wp14:editId="2BE2894B">
+            <wp:extent cx="5943600" cy="4897120"/>
+            <wp:effectExtent l="0" t="0" r="0" b="0"/>
+            <wp:docPr id="27" name="Picture 27"/>
+            <wp:cNvGraphicFramePr>
+              <a:graphicFrameLocks xmlns:a="http://schemas.openxmlformats.org/drawingml/2006/main" noChangeAspect="1"/>
+            </wp:cNvGraphicFramePr>
+            <a:graphic xmlns:a="http://schemas.openxmlformats.org/drawingml/2006/main">
+              <a:graphicData uri="http://schemas.openxmlformats.org/drawingml/2006/picture">
+                <pic:pic xmlns:pic="http://schemas.openxmlformats.org/drawingml/2006/picture">
+                  <pic:nvPicPr>
+                    <pic:cNvPr id="1" name=""/>
+                    <pic:cNvPicPr/>
+                  </pic:nvPicPr>
+                  <pic:blipFill>
+                    <a:blip r:embed="rId26"/>
+                    <a:stretch>
+                      <a:fillRect/>
+                    </a:stretch>
+                  </pic:blipFill>
+                  <pic:spPr>
+                    <a:xfrm>
+                      <a:off x="0" y="0"/>
+                      <a:ext cx="5943600" cy="4897120"/>
+                    </a:xfrm>
+                    <a:prstGeom prst="rect">
+                      <a:avLst/>
+                    </a:prstGeom>
+                  </pic:spPr>
+                </pic:pic>
+              </a:graphicData>
+            </a:graphic>
+          </wp:inline>
+        </w:drawing>
+      </w:r>
+    </w:p>
+    <w:p>
+      <w:pPr>
+        <w:pStyle w:val="ListParagraph"/>
+        <w:widowControl/>
+        <w:autoSpaceDE w:val="0"/>
+        <w:autoSpaceDN w:val="0"/>
+        <w:adjustRightInd w:val="0"/>
+        <w:ind w:left="1185"/>
+        <w:rPr>
+          <w:rFonts w:ascii="Times New Roman" w:hAnsi="Times New Roman" w:cs="Times New Roman"/>
+          <w:color w:val="000000"/>
+          <w:sz w:val="24"/>
+          <w:szCs w:val="24"/>
+        </w:rPr>
+      </w:pPr>
+      <w:r>
+        <w:rPr>
+          <w:rFonts w:ascii="Times New Roman" w:hAnsi="Times New Roman" w:cs="Times New Roman"/>
+          <w:noProof/>
+          <w:color w:val="000000"/>
+          <w:sz w:val="24"/>
+          <w:szCs w:val="24"/>
+        </w:rPr>
+        <w:lastRenderedPageBreak/>
+        <w:drawing>
+          <wp:inline distT="0" distB="0" distL="0" distR="0" wp14:anchorId="3CEE0B89" wp14:editId="45CD4EDD">
+            <wp:extent cx="5181600" cy="3146604"/>
+            <wp:effectExtent l="0" t="0" r="0" b="0"/>
+            <wp:docPr id="28" name="Picture 28"/>
+            <wp:cNvGraphicFramePr>
+              <a:graphicFrameLocks xmlns:a="http://schemas.openxmlformats.org/drawingml/2006/main" noChangeAspect="1"/>
+            </wp:cNvGraphicFramePr>
+            <a:graphic xmlns:a="http://schemas.openxmlformats.org/drawingml/2006/main">
+              <a:graphicData uri="http://schemas.openxmlformats.org/drawingml/2006/picture">
+                <pic:pic xmlns:pic="http://schemas.openxmlformats.org/drawingml/2006/picture">
+                  <pic:nvPicPr>
+                    <pic:cNvPr id="1" name=""/>
+                    <pic:cNvPicPr/>
+                  </pic:nvPicPr>
+                  <pic:blipFill>
+                    <a:blip r:embed="rId27"/>
+                    <a:stretch>
+                      <a:fillRect/>
+                    </a:stretch>
+                  </pic:blipFill>
+                  <pic:spPr>
+                    <a:xfrm>
+                      <a:off x="0" y="0"/>
+                      <a:ext cx="5200184" cy="3157890"/>
+                    </a:xfrm>
+                    <a:prstGeom prst="rect">
+                      <a:avLst/>
+                    </a:prstGeom>
+                  </pic:spPr>
+                </pic:pic>
+              </a:graphicData>
+            </a:graphic>
+          </wp:inline>
+        </w:drawing>
+      </w:r>
+    </w:p>
+    <w:p>
+      <w:pPr>
+        <w:pStyle w:val="ListParagraph"/>
+        <w:widowControl/>
+        <w:autoSpaceDE w:val="0"/>
+        <w:autoSpaceDN w:val="0"/>
+        <w:adjustRightInd w:val="0"/>
+        <w:ind w:left="1185"/>
+        <w:rPr>
+          <w:rFonts w:ascii="Times New Roman" w:hAnsi="Times New Roman" w:cs="Times New Roman"/>
+          <w:color w:val="000000"/>
+          <w:sz w:val="24"/>
+          <w:szCs w:val="24"/>
+        </w:rPr>
+      </w:pPr>
+      <w:r>
+        <w:rPr>
+          <w:rFonts w:ascii="Times New Roman" w:hAnsi="Times New Roman" w:cs="Times New Roman"/>
+          <w:noProof/>
+          <w:color w:val="000000"/>
+          <w:sz w:val="24"/>
+          <w:szCs w:val="24"/>
+        </w:rPr>
+        <w:drawing>
+          <wp:inline distT="0" distB="0" distL="0" distR="0" wp14:anchorId="29C3C69E" wp14:editId="1E1A5A37">
+            <wp:extent cx="5244621" cy="4383405"/>
+            <wp:effectExtent l="0" t="0" r="0" b="0"/>
+            <wp:docPr id="29" name="Picture 29"/>
+            <wp:cNvGraphicFramePr>
+              <a:graphicFrameLocks xmlns:a="http://schemas.openxmlformats.org/drawingml/2006/main" noChangeAspect="1"/>
+            </wp:cNvGraphicFramePr>
+            <a:graphic xmlns:a="http://schemas.openxmlformats.org/drawingml/2006/main">
+              <a:graphicData uri="http://schemas.openxmlformats.org/drawingml/2006/picture">
+                <pic:pic xmlns:pic="http://schemas.openxmlformats.org/drawingml/2006/picture">
+                  <pic:nvPicPr>
+                    <pic:cNvPr id="1" name=""/>
+                    <pic:cNvPicPr/>
+                  </pic:nvPicPr>
+                  <pic:blipFill>
+                    <a:blip r:embed="rId28"/>
+                    <a:stretch>
+                      <a:fillRect/>
+                    </a:stretch>
+                  </pic:blipFill>
+                  <pic:spPr>
+                    <a:xfrm>
+                      <a:off x="0" y="0"/>
+                      <a:ext cx="5261759" cy="4397728"/>
+                    </a:xfrm>
+                    <a:prstGeom prst="rect">
+                      <a:avLst/>
+                    </a:prstGeom>
+                  </pic:spPr>
+                </pic:pic>
+              </a:graphicData>
+            </a:graphic>
+          </wp:inline>
+        </w:drawing>
+      </w:r>
+    </w:p>
+    <w:p>
+      <w:pPr>
+        <w:widowControl/>
+        <w:autoSpaceDE w:val="0"/>
+        <w:autoSpaceDN w:val="0"/>
+        <w:adjustRightInd w:val="0"/>
+        <w:rPr>
+          <w:rFonts w:ascii="Times New Roman" w:hAnsi="Times New Roman" w:cs="Times New Roman"/>
+          <w:color w:val="000000"/>
           <w:sz w:val="24"/>
           <w:szCs w:val="24"/>
         </w:rPr>
       </w:pPr>
     </w:p>
     <w:sectPr>
-      <w:headerReference w:type="even" r:id="rId7"/>
-      <w:headerReference w:type="default" r:id="rId8"/>
-      <w:footerReference w:type="even" r:id="rId9"/>
-      <w:footerReference w:type="default" r:id="rId10"/>
-      <w:headerReference w:type="first" r:id="rId11"/>
-      <w:footerReference w:type="first" r:id="rId12"/>
+      <w:headerReference w:type="even" r:id="rId29"/>
+      <w:headerReference w:type="default" r:id="rId30"/>
+      <w:footerReference w:type="even" r:id="rId31"/>
+      <w:footerReference w:type="default" r:id="rId32"/>
+      <w:headerReference w:type="first" r:id="rId33"/>
+      <w:footerReference w:type="first" r:id="rId34"/>
       <w:pgSz w:w="12240" w:h="15840"/>
       <w:pgMar w:top="1440" w:right="1440" w:bottom="1440" w:left="1440" w:header="720" w:footer="720" w:gutter="0"/>
       <w:cols w:space="720"/>
@@ -491,6 +3497,129 @@
     </w:lvl>
   </w:abstractNum>
   <w:abstractNum w:abstractNumId="1" w15:restartNumberingAfterBreak="0">
+    <w:nsid w:val="3AED672E"/>
+    <w:multiLevelType w:val="multilevel"/>
+    <w:tmpl w:val="3BDA9796"/>
+    <w:lvl w:ilvl="0">
+      <w:start w:val="1"/>
+      <w:numFmt w:val="decimal"/>
+      <w:lvlText w:val="%1."/>
+      <w:lvlJc w:val="left"/>
+      <w:pPr>
+        <w:ind w:left="360" w:hanging="360"/>
+      </w:pPr>
+      <w:rPr>
+        <w:rFonts w:hint="default"/>
+      </w:rPr>
+    </w:lvl>
+    <w:lvl w:ilvl="1">
+      <w:start w:val="1"/>
+      <w:numFmt w:val="decimal"/>
+      <w:isLgl/>
+      <w:lvlText w:val="%1.%2"/>
+      <w:lvlJc w:val="left"/>
+      <w:pPr>
+        <w:ind w:left="1185" w:hanging="465"/>
+      </w:pPr>
+      <w:rPr>
+        <w:rFonts w:hint="default"/>
+        <w:b w:val="0"/>
+        <w:bCs w:val="0"/>
+      </w:rPr>
+    </w:lvl>
+    <w:lvl w:ilvl="2">
+      <w:start w:val="1"/>
+      <w:numFmt w:val="decimal"/>
+      <w:isLgl/>
+      <w:lvlText w:val="%1.%2.%3"/>
+      <w:lvlJc w:val="left"/>
+      <w:pPr>
+        <w:ind w:left="1800" w:hanging="720"/>
+      </w:pPr>
+      <w:rPr>
+        <w:rFonts w:hint="default"/>
+      </w:rPr>
+    </w:lvl>
+    <w:lvl w:ilvl="3">
+      <w:start w:val="1"/>
+      <w:numFmt w:val="decimal"/>
+      <w:isLgl/>
+      <w:lvlText w:val="%1.%2.%3.%4"/>
+      <w:lvlJc w:val="left"/>
+      <w:pPr>
+        <w:ind w:left="2160" w:hanging="720"/>
+      </w:pPr>
+      <w:rPr>
+        <w:rFonts w:hint="default"/>
+      </w:rPr>
+    </w:lvl>
+    <w:lvl w:ilvl="4">
+      <w:start w:val="1"/>
+      <w:numFmt w:val="decimal"/>
+      <w:isLgl/>
+      <w:lvlText w:val="%1.%2.%3.%4.%5"/>
+      <w:lvlJc w:val="left"/>
+      <w:pPr>
+        <w:ind w:left="2880" w:hanging="1080"/>
+      </w:pPr>
+      <w:rPr>
+        <w:rFonts w:hint="default"/>
+      </w:rPr>
+    </w:lvl>
+    <w:lvl w:ilvl="5">
+      <w:start w:val="1"/>
+      <w:numFmt w:val="decimal"/>
+      <w:isLgl/>
+      <w:lvlText w:val="%1.%2.%3.%4.%5.%6"/>
+      <w:lvlJc w:val="left"/>
+      <w:pPr>
+        <w:ind w:left="3240" w:hanging="1080"/>
+      </w:pPr>
+      <w:rPr>
+        <w:rFonts w:hint="default"/>
+      </w:rPr>
+    </w:lvl>
+    <w:lvl w:ilvl="6">
+      <w:start w:val="1"/>
+      <w:numFmt w:val="decimal"/>
+      <w:isLgl/>
+      <w:lvlText w:val="%1.%2.%3.%4.%5.%6.%7"/>
+      <w:lvlJc w:val="left"/>
+      <w:pPr>
+        <w:ind w:left="3960" w:hanging="1440"/>
+      </w:pPr>
+      <w:rPr>
+        <w:rFonts w:hint="default"/>
+      </w:rPr>
+    </w:lvl>
+    <w:lvl w:ilvl="7">
+      <w:start w:val="1"/>
+      <w:numFmt w:val="decimal"/>
+      <w:isLgl/>
+      <w:lvlText w:val="%1.%2.%3.%4.%5.%6.%7.%8"/>
+      <w:lvlJc w:val="left"/>
+      <w:pPr>
+        <w:ind w:left="4320" w:hanging="1440"/>
+      </w:pPr>
+      <w:rPr>
+        <w:rFonts w:hint="default"/>
+      </w:rPr>
+    </w:lvl>
+    <w:lvl w:ilvl="8">
+      <w:start w:val="1"/>
+      <w:numFmt w:val="decimal"/>
+      <w:isLgl/>
+      <w:lvlText w:val="%1.%2.%3.%4.%5.%6.%7.%8.%9"/>
+      <w:lvlJc w:val="left"/>
+      <w:pPr>
+        <w:ind w:left="5040" w:hanging="1800"/>
+      </w:pPr>
+      <w:rPr>
+        <w:rFonts w:hint="default"/>
+      </w:rPr>
+    </w:lvl>
+  </w:abstractNum>
+  <w:abstractNum w:abstractNumId="2" w15:restartNumberingAfterBreak="0">
     <w:nsid w:val="4EA025A7"/>
     <w:multiLevelType w:val="hybridMultilevel"/>
     <w:tmpl w:val="532409E6"/>
@@ -607,6 +3736,9 @@
     <w:abstractNumId w:val="0"/>
   </w:num>
   <w:num w:numId="2">
+    <w:abstractNumId w:val="2"/>
+  </w:num>
+  <w:num w:numId="3">
     <w:abstractNumId w:val="1"/>
   </w:num>
 </w:numbering>
@@ -617,7 +3749,7 @@
   <w:docDefaults>
     <w:rPrDefault>
       <w:rPr>
-        <w:rFonts w:asciiTheme="minorHAnsi" w:eastAsiaTheme="minorHAnsi" w:hAnsiTheme="minorHAnsi" w:cstheme="minorBidi"/>
+        <w:rFonts w:asciiTheme="minorHAnsi" w:eastAsia="宋体" w:hAnsiTheme="minorHAnsi" w:cstheme="minorBidi"/>
         <w:sz w:val="22"/>
         <w:szCs w:val="22"/>
         <w:lang w:val="en-US" w:eastAsia="en-US" w:bidi="ar-SA"/>
@@ -735,6 +3867,7 @@
     <w:lsdException w:name="HTML Sample" w:semiHidden="1" w:unhideWhenUsed="1"/>
     <w:lsdException w:name="HTML Typewriter" w:semiHidden="1" w:unhideWhenUsed="1"/>
     <w:lsdException w:name="HTML Variable" w:semiHidden="1" w:unhideWhenUsed="1"/>
+    <w:lsdException w:name="Normal Table" w:semiHidden="1" w:unhideWhenUsed="1"/>
     <w:lsdException w:name="annotation subject" w:semiHidden="1" w:unhideWhenUsed="1"/>
     <w:lsdException w:name="No List" w:semiHidden="1" w:unhideWhenUsed="1"/>
     <w:lsdException w:name="Outline List 1" w:semiHidden="1" w:unhideWhenUsed="1"/>
@@ -781,8 +3914,10 @@
     <w:lsdException w:name="Table Subtle 2" w:semiHidden="1" w:unhideWhenUsed="1"/>
     <w:lsdException w:name="Table Web 1" w:semiHidden="1" w:unhideWhenUsed="1"/>
     <w:lsdException w:name="Table Web 2" w:semiHidden="1" w:unhideWhenUsed="1"/>
+    <w:lsdException w:name="Table Web 3" w:semiHidden="1" w:unhideWhenUsed="1"/>
     <w:lsdException w:name="Balloon Text" w:semiHidden="1" w:unhideWhenUsed="1"/>
     <w:lsdException w:name="Table Grid" w:uiPriority="39"/>
+    <w:lsdException w:name="Table Theme" w:semiHidden="1" w:unhideWhenUsed="1"/>
     <w:lsdException w:name="Placeholder Text" w:semiHidden="1"/>
     <w:lsdException w:name="No Spacing" w:uiPriority="1" w:qFormat="1"/>
     <w:lsdException w:name="Light Shading" w:uiPriority="60"/>
@@ -1107,6 +4242,56 @@
     <w:uiPriority w:val="99"/>
     <w:rsid w:val="00E33DCB"/>
   </w:style>
+  <w:style w:type="paragraph" w:styleId="ListParagraph">
+    <w:name w:val="List Paragraph"/>
+    <w:basedOn w:val="Normal"/>
+    <w:uiPriority w:val="34"/>
+    <w:qFormat/>
+    <w:rsid w:val="004168ED"/>
+    <w:pPr>
+      <w:ind w:left="720"/>
+      <w:contextualSpacing/>
+    </w:pPr>
+  </w:style>
+  <w:style w:type="paragraph" w:customStyle="1" w:styleId="Default">
+    <w:name w:val="Default"/>
+    <w:rsid w:val="006C4568"/>
+    <w:pPr>
+      <w:autoSpaceDE w:val="0"/>
+      <w:autoSpaceDN w:val="0"/>
+      <w:adjustRightInd w:val="0"/>
+      <w:spacing w:after="0" w:line="240" w:lineRule="auto"/>
+    </w:pPr>
+    <w:rPr>
+      <w:rFonts w:ascii="Times New Roman" w:hAnsi="Times New Roman" w:cs="Times New Roman"/>
+      <w:color w:val="000000"/>
+      <w:sz w:val="24"/>
+      <w:szCs w:val="24"/>
+    </w:rPr>
+  </w:style>
+  <w:style w:type="character" w:styleId="Hyperlink">
+    <w:name w:val="Hyperlink"/>
+    <w:basedOn w:val="DefaultParagraphFont"/>
+    <w:uiPriority w:val="99"/>
+    <w:unhideWhenUsed/>
+    <w:rsid w:val="005D7990"/>
+    <w:rPr>
+      <w:color w:val="0563C1" w:themeColor="hyperlink"/>
+      <w:u w:val="single"/>
+    </w:rPr>
+  </w:style>
+  <w:style w:type="character" w:styleId="UnresolvedMention">
+    <w:name w:val="Unresolved Mention"/>
+    <w:basedOn w:val="DefaultParagraphFont"/>
+    <w:uiPriority w:val="99"/>
+    <w:semiHidden/>
+    <w:unhideWhenUsed/>
+    <w:rsid w:val="005D7990"/>
+    <w:rPr>
+      <w:color w:val="605E5C"/>
+      <w:shd w:val="clear" w:color="auto" w:fill="E1DFDD"/>
+    </w:rPr>
+  </w:style>
 </w:styles>
 </file>
 

</xml_diff>